<commit_message>
Changed the template for the assignment.
</commit_message>
<xml_diff>
--- a/Assignment/Netflixstatistix_Toelichting_Reflectie.docx
+++ b/Assignment/Netflixstatistix_Toelichting_Reflectie.docx
@@ -71,7 +71,7 @@
                           <w:txbxContent>
                             <w:p>
                               <w:pPr>
-                                <w:pStyle w:val="Geenafstand"/>
+                                <w:pStyle w:val="NoSpacing"/>
                                 <w:rPr>
                                   <w:color w:val="FFFFFF" w:themeColor="background1"/>
                                   <w:sz w:val="32"/>
@@ -102,7 +102,7 @@
                             </w:p>
                             <w:p>
                               <w:pPr>
-                                <w:pStyle w:val="Geenafstand"/>
+                                <w:pStyle w:val="NoSpacing"/>
                                 <w:rPr>
                                   <w:caps/>
                                   <w:color w:val="FFFFFF" w:themeColor="background1"/>
@@ -202,7 +202,7 @@
                               <w:sdtContent>
                                 <w:p>
                                   <w:pPr>
-                                    <w:pStyle w:val="Geenafstand"/>
+                                    <w:pStyle w:val="NoSpacing"/>
                                     <w:pBdr>
                                       <w:bottom w:val="single" w:sz="6" w:space="4" w:color="7F7F7F" w:themeColor="text1" w:themeTint="80"/>
                                     </w:pBdr>
@@ -246,7 +246,7 @@
                               <w:sdtContent>
                                 <w:p>
                                   <w:pPr>
-                                    <w:pStyle w:val="Geenafstand"/>
+                                    <w:pStyle w:val="NoSpacing"/>
                                     <w:spacing w:before="240"/>
                                     <w:rPr>
                                       <w:caps/>
@@ -338,7 +338,7 @@
                     <w:txbxContent>
                       <w:p>
                         <w:pPr>
-                          <w:pStyle w:val="Geenafstand"/>
+                          <w:pStyle w:val="NoSpacing"/>
                           <w:rPr>
                             <w:color w:val="FFFFFF" w:themeColor="background1"/>
                             <w:sz w:val="32"/>
@@ -369,7 +369,7 @@
                       </w:p>
                       <w:p>
                         <w:pPr>
-                          <w:pStyle w:val="Geenafstand"/>
+                          <w:pStyle w:val="NoSpacing"/>
                           <w:rPr>
                             <w:caps/>
                             <w:color w:val="FFFFFF" w:themeColor="background1"/>
@@ -437,7 +437,7 @@
                         <w:sdtContent>
                           <w:p>
                             <w:pPr>
-                              <w:pStyle w:val="Geenafstand"/>
+                              <w:pStyle w:val="NoSpacing"/>
                               <w:pBdr>
                                 <w:bottom w:val="single" w:sz="6" w:space="4" w:color="7F7F7F" w:themeColor="text1" w:themeTint="80"/>
                               </w:pBdr>
@@ -481,7 +481,7 @@
                         <w:sdtContent>
                           <w:p>
                             <w:pPr>
-                              <w:pStyle w:val="Geenafstand"/>
+                              <w:pStyle w:val="NoSpacing"/>
                               <w:spacing w:before="240"/>
                               <w:rPr>
                                 <w:caps/>
@@ -556,7 +556,7 @@
       <w:sdtContent>
         <w:p>
           <w:pPr>
-            <w:pStyle w:val="Kopvaninhoudsopgave"/>
+            <w:pStyle w:val="TOCHeading"/>
           </w:pPr>
           <w:r>
             <w:rPr>
@@ -567,7 +567,7 @@
         </w:p>
         <w:p>
           <w:pPr>
-            <w:pStyle w:val="Inhopg1"/>
+            <w:pStyle w:val="TOC1"/>
             <w:tabs>
               <w:tab w:val="right" w:leader="dot" w:pos="9350"/>
             </w:tabs>
@@ -673,7 +673,7 @@
     </w:sdt>
     <w:p>
       <w:pPr>
-        <w:pStyle w:val="Kop1"/>
+        <w:pStyle w:val="Heading1"/>
       </w:pPr>
       <w:r>
         <w:br w:type="page"/>
@@ -681,34 +681,218 @@
     </w:p>
     <w:p>
       <w:pPr>
-        <w:pStyle w:val="Kop1"/>
+        <w:pStyle w:val="Heading1"/>
+        <w:rPr>
+          <w:lang w:val="nl-NL"/>
+        </w:rPr>
       </w:pPr>
       <w:bookmarkStart w:id="0" w:name="_Toc527754961"/>
-      <w:proofErr w:type="spellStart"/>
-      <w:r>
+      <w:r>
+        <w:rPr>
+          <w:lang w:val="nl-NL"/>
+        </w:rPr>
         <w:lastRenderedPageBreak/>
         <w:t>Inleiding</w:t>
       </w:r>
-      <w:proofErr w:type="spellEnd"/>
-    </w:p>
-    <w:p/>
-    <w:p>
-      <w:r>
+    </w:p>
+    <w:p>
+      <w:pPr>
+        <w:rPr>
+          <w:lang w:val="nl-NL"/>
+        </w:rPr>
+      </w:pPr>
+    </w:p>
+    <w:p>
+      <w:pPr>
+        <w:rPr>
+          <w:lang w:val="nl-NL"/>
+        </w:rPr>
+      </w:pPr>
+      <w:r>
+        <w:rPr>
+          <w:lang w:val="nl-NL"/>
+        </w:rPr>
         <w:br w:type="page"/>
       </w:r>
     </w:p>
-    <w:p/>
-    <w:p>
-      <w:pPr>
-        <w:pStyle w:val="Kop1"/>
-      </w:pPr>
-      <w:proofErr w:type="spellStart"/>
-      <w:r>
-        <w:t>Toelichting</w:t>
-      </w:r>
-      <w:proofErr w:type="spellEnd"/>
-    </w:p>
-    <w:p/>
+    <w:p>
+      <w:pPr>
+        <w:pStyle w:val="Heading1"/>
+        <w:rPr>
+          <w:lang w:val="nl-NL"/>
+        </w:rPr>
+      </w:pPr>
+      <w:r>
+        <w:rPr>
+          <w:lang w:val="nl-NL"/>
+        </w:rPr>
+        <w:lastRenderedPageBreak/>
+        <w:t>Handleiding</w:t>
+      </w:r>
+    </w:p>
+    <w:p>
+      <w:pPr>
+        <w:rPr>
+          <w:lang w:val="nl-NL"/>
+        </w:rPr>
+      </w:pPr>
+      <w:r>
+        <w:rPr>
+          <w:lang w:val="nl-NL"/>
+        </w:rPr>
+        <w:t xml:space="preserve">De handleiding is te vinden op: </w:t>
+      </w:r>
+      <w:hyperlink r:id="rId7" w:history="1">
+        <w:r>
+          <w:rPr>
+            <w:rStyle w:val="Hyperlink"/>
+            <w:lang w:val="nl-NL"/>
+          </w:rPr>
+          <w:t>https://github.com/Errox/NetflixApp</w:t>
+        </w:r>
+      </w:hyperlink>
+    </w:p>
+    <w:p>
+      <w:pPr>
+        <w:rPr>
+          <w:lang w:val="nl-NL"/>
+        </w:rPr>
+      </w:pPr>
+      <w:r>
+        <w:rPr>
+          <w:lang w:val="nl-NL"/>
+        </w:rPr>
+        <w:t xml:space="preserve">Scrol naar de </w:t>
+      </w:r>
+      <w:r>
+        <w:rPr>
+          <w:lang w:val="nl-NL"/>
+        </w:rPr>
+        <w:t>README.md</w:t>
+      </w:r>
+      <w:r>
+        <w:rPr>
+          <w:lang w:val="nl-NL"/>
+        </w:rPr>
+        <w:t xml:space="preserve"> op de pagina hierboven.</w:t>
+      </w:r>
+    </w:p>
+    <w:p>
+      <w:pPr>
+        <w:rPr>
+          <w:lang w:val="nl-NL"/>
+        </w:rPr>
+      </w:pPr>
+    </w:p>
+    <w:p>
+      <w:pPr>
+        <w:rPr>
+          <w:lang w:val="nl-NL"/>
+        </w:rPr>
+      </w:pPr>
+      <w:r>
+        <w:rPr>
+          <w:lang w:val="nl-NL"/>
+        </w:rPr>
+        <w:t>Hier een kopie van de online documentatie:</w:t>
+      </w:r>
+      <w:bookmarkStart w:id="1" w:name="_GoBack"/>
+      <w:bookmarkEnd w:id="1"/>
+    </w:p>
+    <w:p>
+      <w:pPr>
+        <w:rPr>
+          <w:lang w:val="nl-NL"/>
+        </w:rPr>
+      </w:pPr>
+      <w:r>
+        <w:rPr>
+          <w:lang w:val="nl-NL"/>
+        </w:rPr>
+        <w:drawing>
+          <wp:inline distT="0" distB="0" distL="0" distR="0" wp14:anchorId="7AC15E1D" wp14:editId="0C38C696">
+            <wp:extent cx="4124588" cy="3230927"/>
+            <wp:effectExtent l="0" t="0" r="9525" b="7620"/>
+            <wp:docPr id="1" name="Picture 1"/>
+            <wp:cNvGraphicFramePr>
+              <a:graphicFrameLocks xmlns:a="http://schemas.openxmlformats.org/drawingml/2006/main" noChangeAspect="1"/>
+            </wp:cNvGraphicFramePr>
+            <a:graphic xmlns:a="http://schemas.openxmlformats.org/drawingml/2006/main">
+              <a:graphicData uri="http://schemas.openxmlformats.org/drawingml/2006/picture">
+                <pic:pic xmlns:pic="http://schemas.openxmlformats.org/drawingml/2006/picture">
+                  <pic:nvPicPr>
+                    <pic:cNvPr id="1" name=""/>
+                    <pic:cNvPicPr/>
+                  </pic:nvPicPr>
+                  <pic:blipFill>
+                    <a:blip r:embed="rId8"/>
+                    <a:stretch>
+                      <a:fillRect/>
+                    </a:stretch>
+                  </pic:blipFill>
+                  <pic:spPr>
+                    <a:xfrm>
+                      <a:off x="0" y="0"/>
+                      <a:ext cx="4173890" cy="3269547"/>
+                    </a:xfrm>
+                    <a:prstGeom prst="rect">
+                      <a:avLst/>
+                    </a:prstGeom>
+                  </pic:spPr>
+                </pic:pic>
+              </a:graphicData>
+            </a:graphic>
+          </wp:inline>
+        </w:drawing>
+      </w:r>
+    </w:p>
+    <w:p>
+      <w:pPr>
+        <w:rPr>
+          <w:lang w:val="nl-NL"/>
+        </w:rPr>
+      </w:pPr>
+      <w:r>
+        <w:rPr>
+          <w:lang w:val="nl-NL"/>
+        </w:rPr>
+        <w:drawing>
+          <wp:inline distT="0" distB="0" distL="0" distR="0" wp14:anchorId="34508217" wp14:editId="1D1908D8">
+            <wp:extent cx="4101487" cy="1511328"/>
+            <wp:effectExtent l="0" t="0" r="0" b="0"/>
+            <wp:docPr id="3" name="Picture 3"/>
+            <wp:cNvGraphicFramePr>
+              <a:graphicFrameLocks xmlns:a="http://schemas.openxmlformats.org/drawingml/2006/main" noChangeAspect="1"/>
+            </wp:cNvGraphicFramePr>
+            <a:graphic xmlns:a="http://schemas.openxmlformats.org/drawingml/2006/main">
+              <a:graphicData uri="http://schemas.openxmlformats.org/drawingml/2006/picture">
+                <pic:pic xmlns:pic="http://schemas.openxmlformats.org/drawingml/2006/picture">
+                  <pic:nvPicPr>
+                    <pic:cNvPr id="1" name=""/>
+                    <pic:cNvPicPr/>
+                  </pic:nvPicPr>
+                  <pic:blipFill>
+                    <a:blip r:embed="rId9"/>
+                    <a:stretch>
+                      <a:fillRect/>
+                    </a:stretch>
+                  </pic:blipFill>
+                  <pic:spPr>
+                    <a:xfrm>
+                      <a:off x="0" y="0"/>
+                      <a:ext cx="4131958" cy="1522556"/>
+                    </a:xfrm>
+                    <a:prstGeom prst="rect">
+                      <a:avLst/>
+                    </a:prstGeom>
+                  </pic:spPr>
+                </pic:pic>
+              </a:graphicData>
+            </a:graphic>
+          </wp:inline>
+        </w:drawing>
+      </w:r>
+    </w:p>
     <w:p>
       <w:pPr>
         <w:rPr>
@@ -716,42 +900,162 @@
           <w:color w:val="2F5496" w:themeColor="accent1" w:themeShade="BF"/>
           <w:sz w:val="32"/>
           <w:szCs w:val="32"/>
-        </w:rPr>
-      </w:pPr>
-      <w:r>
+          <w:lang w:val="nl-NL"/>
+        </w:rPr>
+      </w:pPr>
+      <w:r>
+        <w:rPr>
+          <w:lang w:val="nl-NL"/>
+        </w:rPr>
         <w:br w:type="page"/>
       </w:r>
     </w:p>
-    <w:p>
-      <w:pPr>
-        <w:pStyle w:val="Kop1"/>
-      </w:pPr>
-      <w:bookmarkStart w:id="1" w:name="_GoBack"/>
-      <w:bookmarkEnd w:id="1"/>
-      <w:proofErr w:type="spellStart"/>
-      <w:r>
+    <w:bookmarkEnd w:id="0"/>
+    <w:p>
+      <w:pPr>
+        <w:pStyle w:val="Heading1"/>
+        <w:rPr>
+          <w:lang w:val="nl-NL"/>
+        </w:rPr>
+      </w:pPr>
+      <w:r>
+        <w:rPr>
+          <w:lang w:val="nl-NL"/>
+        </w:rPr>
         <w:lastRenderedPageBreak/>
-        <w:t>Reflectie</w:t>
-      </w:r>
-      <w:proofErr w:type="spellEnd"/>
-      <w:r>
-        <w:t xml:space="preserve"> Sjoerd</w:t>
-      </w:r>
-      <w:bookmarkEnd w:id="0"/>
-      <w:r>
-        <w:t xml:space="preserve"> </w:t>
-      </w:r>
-    </w:p>
-    <w:p/>
-    <w:p/>
-    <w:p>
-      <w:r>
+        <w:t xml:space="preserve">Reflectie </w:t>
+      </w:r>
+      <w:r>
+        <w:rPr>
+          <w:lang w:val="nl-NL"/>
+        </w:rPr>
+        <w:t>Sjoerd</w:t>
+      </w:r>
+    </w:p>
+    <w:p>
+      <w:pPr>
+        <w:rPr>
+          <w:lang w:val="nl-NL"/>
+        </w:rPr>
+      </w:pPr>
+    </w:p>
+    <w:p>
+      <w:pPr>
+        <w:pStyle w:val="Heading2"/>
+        <w:rPr>
+          <w:lang w:val="nl-NL"/>
+        </w:rPr>
+      </w:pPr>
+      <w:r>
+        <w:rPr>
+          <w:lang w:val="nl-NL"/>
+        </w:rPr>
+        <w:t>Reflectie op het groepswerk</w:t>
+      </w:r>
+    </w:p>
+    <w:p>
+      <w:pPr>
+        <w:rPr>
+          <w:lang w:val="nl-NL"/>
+        </w:rPr>
+      </w:pPr>
+    </w:p>
+    <w:p>
+      <w:pPr>
+        <w:rPr>
+          <w:lang w:val="nl-NL"/>
+        </w:rPr>
+      </w:pPr>
+    </w:p>
+    <w:p>
+      <w:pPr>
+        <w:pStyle w:val="Heading2"/>
+        <w:rPr>
+          <w:lang w:val="nl-NL"/>
+        </w:rPr>
+      </w:pPr>
+      <w:r>
+        <w:rPr>
+          <w:lang w:val="nl-NL"/>
+        </w:rPr>
+        <w:t>Mijn aandeel</w:t>
+      </w:r>
+    </w:p>
+    <w:p>
+      <w:pPr>
+        <w:rPr>
+          <w:lang w:val="nl-NL"/>
+        </w:rPr>
+      </w:pPr>
+    </w:p>
+    <w:p>
+      <w:pPr>
+        <w:rPr>
+          <w:lang w:val="nl-NL"/>
+        </w:rPr>
+      </w:pPr>
+    </w:p>
+    <w:p>
+      <w:pPr>
+        <w:pStyle w:val="Heading2"/>
+        <w:rPr>
+          <w:lang w:val="nl-NL"/>
+        </w:rPr>
+      </w:pPr>
+      <w:r>
+        <w:rPr>
+          <w:lang w:val="nl-NL"/>
+        </w:rPr>
+        <w:t>Wat heb ik gele</w:t>
+      </w:r>
+      <w:r>
+        <w:rPr>
+          <w:lang w:val="nl-NL"/>
+        </w:rPr>
+        <w:t>e</w:t>
+      </w:r>
+      <w:r>
+        <w:rPr>
+          <w:lang w:val="nl-NL"/>
+        </w:rPr>
+        <w:t>rd over s</w:t>
+      </w:r>
+      <w:r>
+        <w:rPr>
+          <w:lang w:val="nl-NL"/>
+        </w:rPr>
+        <w:t>amenwerken</w:t>
+      </w:r>
+    </w:p>
+    <w:p>
+      <w:pPr>
+        <w:rPr>
+          <w:lang w:val="nl-NL"/>
+        </w:rPr>
+      </w:pPr>
+    </w:p>
+    <w:p>
+      <w:pPr>
+        <w:rPr>
+          <w:lang w:val="nl-NL"/>
+        </w:rPr>
+      </w:pPr>
+      <w:r>
+        <w:rPr>
+          <w:lang w:val="nl-NL"/>
+        </w:rPr>
         <w:br w:type="page"/>
       </w:r>
     </w:p>
-    <w:p/>
+    <w:p>
+      <w:pPr>
+        <w:rPr>
+          <w:lang w:val="nl-NL"/>
+        </w:rPr>
+      </w:pPr>
+    </w:p>
     <w:sectPr>
-      <w:footerReference w:type="default" r:id="rId7"/>
+      <w:footerReference w:type="default" r:id="rId10"/>
       <w:pgSz w:w="12240" w:h="15840"/>
       <w:pgMar w:top="1440" w:right="1440" w:bottom="1440" w:left="1440" w:header="720" w:footer="720" w:gutter="0"/>
       <w:pgNumType w:start="0"/>
@@ -802,7 +1106,7 @@
     <w:sdtContent>
       <w:p>
         <w:pPr>
-          <w:pStyle w:val="Voettekst"/>
+          <w:pStyle w:val="Footer"/>
           <w:jc w:val="right"/>
         </w:pPr>
         <w:r>
@@ -828,7 +1132,7 @@
   </w:sdt>
   <w:p>
     <w:pPr>
-      <w:pStyle w:val="Voettekst"/>
+      <w:pStyle w:val="Footer"/>
     </w:pPr>
   </w:p>
 </w:ftr>
@@ -1253,15 +1557,15 @@
     <w:lsdException w:name="Hashtag" w:semiHidden="1" w:unhideWhenUsed="1"/>
     <w:lsdException w:name="Unresolved Mention" w:semiHidden="1" w:unhideWhenUsed="1"/>
   </w:latentStyles>
-  <w:style w:type="paragraph" w:default="1" w:styleId="Standaard">
+  <w:style w:type="paragraph" w:default="1" w:styleId="Normal">
     <w:name w:val="Normal"/>
     <w:qFormat/>
   </w:style>
-  <w:style w:type="paragraph" w:styleId="Kop1">
+  <w:style w:type="paragraph" w:styleId="Heading1">
     <w:name w:val="heading 1"/>
-    <w:basedOn w:val="Standaard"/>
-    <w:next w:val="Standaard"/>
-    <w:link w:val="Kop1Char"/>
+    <w:basedOn w:val="Normal"/>
+    <w:next w:val="Normal"/>
+    <w:link w:val="Heading1Char"/>
     <w:uiPriority w:val="9"/>
     <w:qFormat/>
     <w:rsid w:val="00F859E3"/>
@@ -1278,11 +1582,11 @@
       <w:szCs w:val="32"/>
     </w:rPr>
   </w:style>
-  <w:style w:type="paragraph" w:styleId="Kop2">
+  <w:style w:type="paragraph" w:styleId="Heading2">
     <w:name w:val="heading 2"/>
-    <w:basedOn w:val="Standaard"/>
-    <w:next w:val="Standaard"/>
-    <w:link w:val="Kop2Char"/>
+    <w:basedOn w:val="Normal"/>
+    <w:next w:val="Normal"/>
+    <w:link w:val="Heading2Char"/>
     <w:uiPriority w:val="9"/>
     <w:unhideWhenUsed/>
     <w:qFormat/>
@@ -1300,11 +1604,11 @@
       <w:szCs w:val="26"/>
     </w:rPr>
   </w:style>
-  <w:style w:type="paragraph" w:styleId="Kop3">
+  <w:style w:type="paragraph" w:styleId="Heading3">
     <w:name w:val="heading 3"/>
-    <w:basedOn w:val="Standaard"/>
-    <w:next w:val="Standaard"/>
-    <w:link w:val="Kop3Char"/>
+    <w:basedOn w:val="Normal"/>
+    <w:next w:val="Normal"/>
+    <w:link w:val="Heading3Char"/>
     <w:uiPriority w:val="9"/>
     <w:unhideWhenUsed/>
     <w:qFormat/>
@@ -1322,11 +1626,11 @@
       <w:szCs w:val="24"/>
     </w:rPr>
   </w:style>
-  <w:style w:type="paragraph" w:styleId="Kop4">
+  <w:style w:type="paragraph" w:styleId="Heading4">
     <w:name w:val="heading 4"/>
-    <w:basedOn w:val="Standaard"/>
-    <w:next w:val="Standaard"/>
-    <w:link w:val="Kop4Char"/>
+    <w:basedOn w:val="Normal"/>
+    <w:next w:val="Normal"/>
+    <w:link w:val="Heading4Char"/>
     <w:uiPriority w:val="9"/>
     <w:unhideWhenUsed/>
     <w:qFormat/>
@@ -1344,13 +1648,13 @@
       <w:color w:val="2F5496" w:themeColor="accent1" w:themeShade="BF"/>
     </w:rPr>
   </w:style>
-  <w:style w:type="character" w:default="1" w:styleId="Standaardalinea-lettertype">
+  <w:style w:type="character" w:default="1" w:styleId="DefaultParagraphFont">
     <w:name w:val="Default Paragraph Font"/>
     <w:uiPriority w:val="1"/>
     <w:semiHidden/>
     <w:unhideWhenUsed/>
   </w:style>
-  <w:style w:type="table" w:default="1" w:styleId="Standaardtabel">
+  <w:style w:type="table" w:default="1" w:styleId="TableNormal">
     <w:name w:val="Normal Table"/>
     <w:uiPriority w:val="99"/>
     <w:semiHidden/>
@@ -1365,15 +1669,15 @@
       </w:tblCellMar>
     </w:tblPr>
   </w:style>
-  <w:style w:type="numbering" w:default="1" w:styleId="Geenlijst">
+  <w:style w:type="numbering" w:default="1" w:styleId="NoList">
     <w:name w:val="No List"/>
     <w:uiPriority w:val="99"/>
     <w:semiHidden/>
     <w:unhideWhenUsed/>
   </w:style>
-  <w:style w:type="paragraph" w:styleId="Geenafstand">
+  <w:style w:type="paragraph" w:styleId="NoSpacing">
     <w:name w:val="No Spacing"/>
-    <w:link w:val="GeenafstandChar"/>
+    <w:link w:val="NoSpacingChar"/>
     <w:uiPriority w:val="1"/>
     <w:qFormat/>
     <w:rsid w:val="00F859E3"/>
@@ -1384,20 +1688,20 @@
       <w:rFonts w:eastAsiaTheme="minorEastAsia"/>
     </w:rPr>
   </w:style>
-  <w:style w:type="character" w:customStyle="1" w:styleId="GeenafstandChar">
-    <w:name w:val="Geen afstand Char"/>
-    <w:basedOn w:val="Standaardalinea-lettertype"/>
-    <w:link w:val="Geenafstand"/>
+  <w:style w:type="character" w:customStyle="1" w:styleId="NoSpacingChar">
+    <w:name w:val="No Spacing Char"/>
+    <w:basedOn w:val="DefaultParagraphFont"/>
+    <w:link w:val="NoSpacing"/>
     <w:uiPriority w:val="1"/>
     <w:rsid w:val="00F859E3"/>
     <w:rPr>
       <w:rFonts w:eastAsiaTheme="minorEastAsia"/>
     </w:rPr>
   </w:style>
-  <w:style w:type="paragraph" w:styleId="Koptekst">
+  <w:style w:type="paragraph" w:styleId="Header">
     <w:name w:val="header"/>
-    <w:basedOn w:val="Standaard"/>
-    <w:link w:val="KoptekstChar"/>
+    <w:basedOn w:val="Normal"/>
+    <w:link w:val="HeaderChar"/>
     <w:uiPriority w:val="99"/>
     <w:unhideWhenUsed/>
     <w:rsid w:val="00F859E3"/>
@@ -1409,17 +1713,17 @@
       <w:spacing w:after="0" w:line="240" w:lineRule="auto"/>
     </w:pPr>
   </w:style>
-  <w:style w:type="character" w:customStyle="1" w:styleId="KoptekstChar">
-    <w:name w:val="Koptekst Char"/>
-    <w:basedOn w:val="Standaardalinea-lettertype"/>
-    <w:link w:val="Koptekst"/>
+  <w:style w:type="character" w:customStyle="1" w:styleId="HeaderChar">
+    <w:name w:val="Header Char"/>
+    <w:basedOn w:val="DefaultParagraphFont"/>
+    <w:link w:val="Header"/>
     <w:uiPriority w:val="99"/>
     <w:rsid w:val="00F859E3"/>
   </w:style>
-  <w:style w:type="paragraph" w:styleId="Voettekst">
+  <w:style w:type="paragraph" w:styleId="Footer">
     <w:name w:val="footer"/>
-    <w:basedOn w:val="Standaard"/>
-    <w:link w:val="VoettekstChar"/>
+    <w:basedOn w:val="Normal"/>
+    <w:link w:val="FooterChar"/>
     <w:uiPriority w:val="99"/>
     <w:unhideWhenUsed/>
     <w:rsid w:val="00F859E3"/>
@@ -1431,17 +1735,17 @@
       <w:spacing w:after="0" w:line="240" w:lineRule="auto"/>
     </w:pPr>
   </w:style>
-  <w:style w:type="character" w:customStyle="1" w:styleId="VoettekstChar">
-    <w:name w:val="Voettekst Char"/>
-    <w:basedOn w:val="Standaardalinea-lettertype"/>
-    <w:link w:val="Voettekst"/>
+  <w:style w:type="character" w:customStyle="1" w:styleId="FooterChar">
+    <w:name w:val="Footer Char"/>
+    <w:basedOn w:val="DefaultParagraphFont"/>
+    <w:link w:val="Footer"/>
     <w:uiPriority w:val="99"/>
     <w:rsid w:val="00F859E3"/>
   </w:style>
-  <w:style w:type="character" w:customStyle="1" w:styleId="Kop1Char">
-    <w:name w:val="Kop 1 Char"/>
-    <w:basedOn w:val="Standaardalinea-lettertype"/>
-    <w:link w:val="Kop1"/>
+  <w:style w:type="character" w:customStyle="1" w:styleId="Heading1Char">
+    <w:name w:val="Heading 1 Char"/>
+    <w:basedOn w:val="DefaultParagraphFont"/>
+    <w:link w:val="Heading1"/>
     <w:uiPriority w:val="9"/>
     <w:rsid w:val="00F859E3"/>
     <w:rPr>
@@ -1451,10 +1755,10 @@
       <w:szCs w:val="32"/>
     </w:rPr>
   </w:style>
-  <w:style w:type="paragraph" w:styleId="Kopvaninhoudsopgave">
+  <w:style w:type="paragraph" w:styleId="TOCHeading">
     <w:name w:val="TOC Heading"/>
-    <w:basedOn w:val="Kop1"/>
-    <w:next w:val="Standaard"/>
+    <w:basedOn w:val="Heading1"/>
+    <w:next w:val="Normal"/>
     <w:uiPriority w:val="39"/>
     <w:unhideWhenUsed/>
     <w:qFormat/>
@@ -1463,10 +1767,10 @@
       <w:outlineLvl w:val="9"/>
     </w:pPr>
   </w:style>
-  <w:style w:type="paragraph" w:styleId="Inhopg2">
+  <w:style w:type="paragraph" w:styleId="TOC2">
     <w:name w:val="toc 2"/>
-    <w:basedOn w:val="Standaard"/>
-    <w:next w:val="Standaard"/>
+    <w:basedOn w:val="Normal"/>
+    <w:next w:val="Normal"/>
     <w:autoRedefine/>
     <w:uiPriority w:val="39"/>
     <w:unhideWhenUsed/>
@@ -1479,10 +1783,10 @@
       <w:rFonts w:eastAsiaTheme="minorEastAsia" w:cs="Times New Roman"/>
     </w:rPr>
   </w:style>
-  <w:style w:type="paragraph" w:styleId="Inhopg1">
+  <w:style w:type="paragraph" w:styleId="TOC1">
     <w:name w:val="toc 1"/>
-    <w:basedOn w:val="Standaard"/>
-    <w:next w:val="Standaard"/>
+    <w:basedOn w:val="Normal"/>
+    <w:next w:val="Normal"/>
     <w:autoRedefine/>
     <w:uiPriority w:val="39"/>
     <w:unhideWhenUsed/>
@@ -1494,10 +1798,10 @@
       <w:rFonts w:eastAsiaTheme="minorEastAsia" w:cs="Times New Roman"/>
     </w:rPr>
   </w:style>
-  <w:style w:type="paragraph" w:styleId="Inhopg3">
+  <w:style w:type="paragraph" w:styleId="TOC3">
     <w:name w:val="toc 3"/>
-    <w:basedOn w:val="Standaard"/>
-    <w:next w:val="Standaard"/>
+    <w:basedOn w:val="Normal"/>
+    <w:next w:val="Normal"/>
     <w:autoRedefine/>
     <w:uiPriority w:val="39"/>
     <w:unhideWhenUsed/>
@@ -1510,10 +1814,10 @@
       <w:rFonts w:eastAsiaTheme="minorEastAsia" w:cs="Times New Roman"/>
     </w:rPr>
   </w:style>
-  <w:style w:type="character" w:customStyle="1" w:styleId="Kop2Char">
-    <w:name w:val="Kop 2 Char"/>
-    <w:basedOn w:val="Standaardalinea-lettertype"/>
-    <w:link w:val="Kop2"/>
+  <w:style w:type="character" w:customStyle="1" w:styleId="Heading2Char">
+    <w:name w:val="Heading 2 Char"/>
+    <w:basedOn w:val="DefaultParagraphFont"/>
+    <w:link w:val="Heading2"/>
     <w:uiPriority w:val="9"/>
     <w:rsid w:val="00F859E3"/>
     <w:rPr>
@@ -1523,10 +1827,10 @@
       <w:szCs w:val="26"/>
     </w:rPr>
   </w:style>
-  <w:style w:type="character" w:customStyle="1" w:styleId="Kop3Char">
-    <w:name w:val="Kop 3 Char"/>
-    <w:basedOn w:val="Standaardalinea-lettertype"/>
-    <w:link w:val="Kop3"/>
+  <w:style w:type="character" w:customStyle="1" w:styleId="Heading3Char">
+    <w:name w:val="Heading 3 Char"/>
+    <w:basedOn w:val="DefaultParagraphFont"/>
+    <w:link w:val="Heading3"/>
     <w:uiPriority w:val="9"/>
     <w:rsid w:val="00F859E3"/>
     <w:rPr>
@@ -1536,10 +1840,10 @@
       <w:szCs w:val="24"/>
     </w:rPr>
   </w:style>
-  <w:style w:type="character" w:customStyle="1" w:styleId="Kop4Char">
-    <w:name w:val="Kop 4 Char"/>
-    <w:basedOn w:val="Standaardalinea-lettertype"/>
-    <w:link w:val="Kop4"/>
+  <w:style w:type="character" w:customStyle="1" w:styleId="Heading4Char">
+    <w:name w:val="Heading 4 Char"/>
+    <w:basedOn w:val="DefaultParagraphFont"/>
+    <w:link w:val="Heading4"/>
     <w:uiPriority w:val="9"/>
     <w:rsid w:val="00F859E3"/>
     <w:rPr>
@@ -1549,11 +1853,11 @@
       <w:color w:val="2F5496" w:themeColor="accent1" w:themeShade="BF"/>
     </w:rPr>
   </w:style>
-  <w:style w:type="paragraph" w:styleId="Titel">
+  <w:style w:type="paragraph" w:styleId="Title">
     <w:name w:val="Title"/>
-    <w:basedOn w:val="Standaard"/>
-    <w:next w:val="Standaard"/>
-    <w:link w:val="TitelChar"/>
+    <w:basedOn w:val="Normal"/>
+    <w:next w:val="Normal"/>
+    <w:link w:val="TitleChar"/>
     <w:uiPriority w:val="10"/>
     <w:qFormat/>
     <w:rsid w:val="00F859E3"/>
@@ -1569,10 +1873,10 @@
       <w:szCs w:val="56"/>
     </w:rPr>
   </w:style>
-  <w:style w:type="character" w:customStyle="1" w:styleId="TitelChar">
-    <w:name w:val="Titel Char"/>
-    <w:basedOn w:val="Standaardalinea-lettertype"/>
-    <w:link w:val="Titel"/>
+  <w:style w:type="character" w:customStyle="1" w:styleId="TitleChar">
+    <w:name w:val="Title Char"/>
+    <w:basedOn w:val="DefaultParagraphFont"/>
+    <w:link w:val="Title"/>
     <w:uiPriority w:val="10"/>
     <w:rsid w:val="00F859E3"/>
     <w:rPr>
@@ -1583,9 +1887,9 @@
       <w:szCs w:val="56"/>
     </w:rPr>
   </w:style>
-  <w:style w:type="table" w:styleId="Tabelraster">
+  <w:style w:type="table" w:styleId="TableGrid">
     <w:name w:val="Table Grid"/>
-    <w:basedOn w:val="Standaardtabel"/>
+    <w:basedOn w:val="TableNormal"/>
     <w:uiPriority w:val="39"/>
     <w:rsid w:val="00F859E3"/>
     <w:pPr>
@@ -1602,9 +1906,9 @@
       </w:tblBorders>
     </w:tblPr>
   </w:style>
-  <w:style w:type="table" w:styleId="Rastertabel4-Accent1">
+  <w:style w:type="table" w:styleId="GridTable4-Accent1">
     <w:name w:val="Grid Table 4 Accent 1"/>
-    <w:basedOn w:val="Standaardtabel"/>
+    <w:basedOn w:val="TableNormal"/>
     <w:uiPriority w:val="49"/>
     <w:rsid w:val="00F859E3"/>
     <w:pPr>
@@ -1680,13 +1984,25 @@
   </w:style>
   <w:style w:type="character" w:styleId="Hyperlink">
     <w:name w:val="Hyperlink"/>
-    <w:basedOn w:val="Standaardalinea-lettertype"/>
+    <w:basedOn w:val="DefaultParagraphFont"/>
     <w:uiPriority w:val="99"/>
     <w:unhideWhenUsed/>
     <w:rsid w:val="00F859E3"/>
     <w:rPr>
       <w:color w:val="0563C1" w:themeColor="hyperlink"/>
       <w:u w:val="single"/>
+    </w:rPr>
+  </w:style>
+  <w:style w:type="character" w:styleId="UnresolvedMention">
+    <w:name w:val="Unresolved Mention"/>
+    <w:basedOn w:val="DefaultParagraphFont"/>
+    <w:uiPriority w:val="99"/>
+    <w:semiHidden/>
+    <w:unhideWhenUsed/>
+    <w:rsid w:val="00B0554E"/>
+    <w:rPr>
+      <w:color w:val="808080"/>
+      <w:shd w:val="clear" w:color="auto" w:fill="E6E6E6"/>
     </w:rPr>
   </w:style>
 </w:styles>
@@ -1992,7 +2308,7 @@
 </file>
 
 <file path=customXml/itemProps1.xml><?xml version="1.0" encoding="utf-8"?>
-<ds:datastoreItem xmlns:ds="http://schemas.openxmlformats.org/officeDocument/2006/customXml" ds:itemID="{7096BDB5-9551-42E6-A3FC-54BA45A324D9}">
+<ds:datastoreItem xmlns:ds="http://schemas.openxmlformats.org/officeDocument/2006/customXml" ds:itemID="{DD5E0014-B291-4F3E-985A-6D8F9C953007}">
   <ds:schemaRefs>
     <ds:schemaRef ds:uri="http://schemas.openxmlformats.org/officeDocument/2006/bibliography"/>
   </ds:schemaRefs>

</xml_diff>

<commit_message>
Added self reflection + fixed grammatical typo's
</commit_message>
<xml_diff>
--- a/Assignment/Netflixstatistix_Toelichting_Reflectie.docx
+++ b/Assignment/Netflixstatistix_Toelichting_Reflectie.docx
@@ -71,7 +71,7 @@
                           <w:txbxContent>
                             <w:p>
                               <w:pPr>
-                                <w:pStyle w:val="Geenafstand"/>
+                                <w:pStyle w:val="NoSpacing"/>
                                 <w:rPr>
                                   <w:color w:val="FFFFFF" w:themeColor="background1"/>
                                   <w:sz w:val="32"/>
@@ -86,12 +86,23 @@
                                   <w:szCs w:val="32"/>
                                   <w:lang w:val="nl-NL"/>
                                 </w:rPr>
-                                <w:t>Sjoerd Teunisse | Denis Blokland | Ryan Groenwold</w:t>
+                                <w:t xml:space="preserve">Sjoerd Teunisse | Denis Blokland | Ryan </w:t>
                               </w:r>
+                              <w:proofErr w:type="spellStart"/>
+                              <w:r>
+                                <w:rPr>
+                                  <w:color w:val="FFFFFF" w:themeColor="background1"/>
+                                  <w:sz w:val="32"/>
+                                  <w:szCs w:val="32"/>
+                                  <w:lang w:val="nl-NL"/>
+                                </w:rPr>
+                                <w:t>Groenwold</w:t>
+                              </w:r>
+                              <w:proofErr w:type="spellEnd"/>
                             </w:p>
                             <w:p>
                               <w:pPr>
-                                <w:pStyle w:val="Geenafstand"/>
+                                <w:pStyle w:val="NoSpacing"/>
                                 <w:rPr>
                                   <w:caps/>
                                   <w:color w:val="FFFFFF" w:themeColor="background1"/>
@@ -104,7 +115,25 @@
                                   <w:color w:val="FFFFFF" w:themeColor="background1"/>
                                   <w:lang w:val="nl-NL"/>
                                 </w:rPr>
-                                <w:t xml:space="preserve">dinsdag 19 </w:t>
+                                <w:t xml:space="preserve">dinsdag </w:t>
+                              </w:r>
+                              <w:r>
+                                <w:rPr>
+                                  <w:caps/>
+                                  <w:color w:val="FFFFFF" w:themeColor="background1"/>
+                                  <w:lang w:val="nl-NL"/>
+                                </w:rPr>
+                                <w:t>24</w:t>
+                              </w:r>
+                              <w:bookmarkStart w:id="0" w:name="_GoBack"/>
+                              <w:bookmarkEnd w:id="0"/>
+                              <w:r>
+                                <w:rPr>
+                                  <w:caps/>
+                                  <w:color w:val="FFFFFF" w:themeColor="background1"/>
+                                  <w:lang w:val="nl-NL"/>
+                                </w:rPr>
+                                <w:t xml:space="preserve"> </w:t>
                               </w:r>
                               <w:r>
                                 <w:rPr>
@@ -191,7 +220,7 @@
                               <w:sdtContent>
                                 <w:p>
                                   <w:pPr>
-                                    <w:pStyle w:val="Geenafstand"/>
+                                    <w:pStyle w:val="NoSpacing"/>
                                     <w:pBdr>
                                       <w:bottom w:val="single" w:sz="6" w:space="4" w:color="7F7F7F" w:themeColor="text1" w:themeTint="80"/>
                                     </w:pBdr>
@@ -203,6 +232,7 @@
                                       <w:lang w:val="nl-NL"/>
                                     </w:rPr>
                                   </w:pPr>
+                                  <w:proofErr w:type="spellStart"/>
                                   <w:r>
                                     <w:rPr>
                                       <w:rFonts w:asciiTheme="majorHAnsi" w:eastAsiaTheme="majorEastAsia" w:hAnsiTheme="majorHAnsi" w:cstheme="majorBidi"/>
@@ -212,6 +242,7 @@
                                     </w:rPr>
                                     <w:t>Netflixstatistix</w:t>
                                   </w:r>
+                                  <w:proofErr w:type="spellEnd"/>
                                 </w:p>
                               </w:sdtContent>
                             </w:sdt>
@@ -233,7 +264,7 @@
                               <w:sdtContent>
                                 <w:p>
                                   <w:pPr>
-                                    <w:pStyle w:val="Geenafstand"/>
+                                    <w:pStyle w:val="NoSpacing"/>
                                     <w:spacing w:before="240"/>
                                     <w:rPr>
                                       <w:caps/>
@@ -325,7 +356,7 @@
                     <w:txbxContent>
                       <w:p>
                         <w:pPr>
-                          <w:pStyle w:val="Geenafstand"/>
+                          <w:pStyle w:val="NoSpacing"/>
                           <w:rPr>
                             <w:color w:val="FFFFFF" w:themeColor="background1"/>
                             <w:sz w:val="32"/>
@@ -340,12 +371,23 @@
                             <w:szCs w:val="32"/>
                             <w:lang w:val="nl-NL"/>
                           </w:rPr>
-                          <w:t>Sjoerd Teunisse | Denis Blokland | Ryan Groenwold</w:t>
+                          <w:t xml:space="preserve">Sjoerd Teunisse | Denis Blokland | Ryan </w:t>
                         </w:r>
+                        <w:proofErr w:type="spellStart"/>
+                        <w:r>
+                          <w:rPr>
+                            <w:color w:val="FFFFFF" w:themeColor="background1"/>
+                            <w:sz w:val="32"/>
+                            <w:szCs w:val="32"/>
+                            <w:lang w:val="nl-NL"/>
+                          </w:rPr>
+                          <w:t>Groenwold</w:t>
+                        </w:r>
+                        <w:proofErr w:type="spellEnd"/>
                       </w:p>
                       <w:p>
                         <w:pPr>
-                          <w:pStyle w:val="Geenafstand"/>
+                          <w:pStyle w:val="NoSpacing"/>
                           <w:rPr>
                             <w:caps/>
                             <w:color w:val="FFFFFF" w:themeColor="background1"/>
@@ -358,7 +400,25 @@
                             <w:color w:val="FFFFFF" w:themeColor="background1"/>
                             <w:lang w:val="nl-NL"/>
                           </w:rPr>
-                          <w:t xml:space="preserve">dinsdag 19 </w:t>
+                          <w:t xml:space="preserve">dinsdag </w:t>
+                        </w:r>
+                        <w:r>
+                          <w:rPr>
+                            <w:caps/>
+                            <w:color w:val="FFFFFF" w:themeColor="background1"/>
+                            <w:lang w:val="nl-NL"/>
+                          </w:rPr>
+                          <w:t>24</w:t>
+                        </w:r>
+                        <w:bookmarkStart w:id="1" w:name="_GoBack"/>
+                        <w:bookmarkEnd w:id="1"/>
+                        <w:r>
+                          <w:rPr>
+                            <w:caps/>
+                            <w:color w:val="FFFFFF" w:themeColor="background1"/>
+                            <w:lang w:val="nl-NL"/>
+                          </w:rPr>
+                          <w:t xml:space="preserve"> </w:t>
                         </w:r>
                         <w:r>
                           <w:rPr>
@@ -413,7 +473,7 @@
                         <w:sdtContent>
                           <w:p>
                             <w:pPr>
-                              <w:pStyle w:val="Geenafstand"/>
+                              <w:pStyle w:val="NoSpacing"/>
                               <w:pBdr>
                                 <w:bottom w:val="single" w:sz="6" w:space="4" w:color="7F7F7F" w:themeColor="text1" w:themeTint="80"/>
                               </w:pBdr>
@@ -425,6 +485,7 @@
                                 <w:lang w:val="nl-NL"/>
                               </w:rPr>
                             </w:pPr>
+                            <w:proofErr w:type="spellStart"/>
                             <w:r>
                               <w:rPr>
                                 <w:rFonts w:asciiTheme="majorHAnsi" w:eastAsiaTheme="majorEastAsia" w:hAnsiTheme="majorHAnsi" w:cstheme="majorBidi"/>
@@ -434,6 +495,7 @@
                               </w:rPr>
                               <w:t>Netflixstatistix</w:t>
                             </w:r>
+                            <w:proofErr w:type="spellEnd"/>
                           </w:p>
                         </w:sdtContent>
                       </w:sdt>
@@ -455,7 +517,7 @@
                         <w:sdtContent>
                           <w:p>
                             <w:pPr>
-                              <w:pStyle w:val="Geenafstand"/>
+                              <w:pStyle w:val="NoSpacing"/>
                               <w:spacing w:before="240"/>
                               <w:rPr>
                                 <w:caps/>
@@ -530,7 +592,7 @@
       <w:sdtContent>
         <w:p>
           <w:pPr>
-            <w:pStyle w:val="Kopvaninhoudsopgave"/>
+            <w:pStyle w:val="TOCHeading"/>
           </w:pPr>
           <w:r>
             <w:rPr>
@@ -541,14 +603,14 @@
         </w:p>
         <w:p>
           <w:pPr>
-            <w:pStyle w:val="Inhopg1"/>
+            <w:pStyle w:val="TOC1"/>
             <w:tabs>
               <w:tab w:val="right" w:leader="dot" w:pos="9350"/>
             </w:tabs>
             <w:rPr>
               <w:rFonts w:cstheme="minorBidi"/>
               <w:noProof/>
-              <w:lang w:val="en-GB" w:eastAsia="en-GB"/>
+              <w:lang w:val="nl-NL" w:eastAsia="nl-NL"/>
             </w:rPr>
           </w:pPr>
           <w:r>
@@ -575,14 +637,14 @@
             </w:rPr>
             <w:fldChar w:fldCharType="separate"/>
           </w:r>
-          <w:hyperlink w:anchor="_Toc528092789" w:history="1">
+          <w:hyperlink w:anchor="_Toc528164896" w:history="1">
             <w:r>
               <w:rPr>
                 <w:rStyle w:val="Hyperlink"/>
                 <w:noProof/>
                 <w:lang w:val="nl-NL"/>
               </w:rPr>
-              <w:t>Inleiding</w:t>
+              <w:t>Handleiding</w:t>
             </w:r>
             <w:r>
               <w:rPr>
@@ -603,7 +665,7 @@
                 <w:noProof/>
                 <w:webHidden/>
               </w:rPr>
-              <w:instrText xml:space="preserve"> PAGEREF _Toc528092789 \h </w:instrText>
+              <w:instrText xml:space="preserve"> PAGEREF _Toc528164896 \h </w:instrText>
             </w:r>
             <w:r>
               <w:rPr>
@@ -636,24 +698,24 @@
         </w:p>
         <w:p>
           <w:pPr>
-            <w:pStyle w:val="Inhopg1"/>
+            <w:pStyle w:val="TOC1"/>
             <w:tabs>
               <w:tab w:val="right" w:leader="dot" w:pos="9350"/>
             </w:tabs>
             <w:rPr>
               <w:rFonts w:cstheme="minorBidi"/>
               <w:noProof/>
-              <w:lang w:val="en-GB" w:eastAsia="en-GB"/>
+              <w:lang w:val="nl-NL" w:eastAsia="nl-NL"/>
             </w:rPr>
           </w:pPr>
-          <w:hyperlink w:anchor="_Toc528092790" w:history="1">
+          <w:hyperlink w:anchor="_Toc528164897" w:history="1">
             <w:r>
               <w:rPr>
                 <w:rStyle w:val="Hyperlink"/>
                 <w:noProof/>
                 <w:lang w:val="nl-NL"/>
               </w:rPr>
-              <w:t>Handleiding</w:t>
+              <w:t>Reflectie Sjoerd</w:t>
             </w:r>
             <w:r>
               <w:rPr>
@@ -674,7 +736,7 @@
                 <w:noProof/>
                 <w:webHidden/>
               </w:rPr>
-              <w:instrText xml:space="preserve"> PAGEREF _Toc528092790 \h </w:instrText>
+              <w:instrText xml:space="preserve"> PAGEREF _Toc528164897 \h </w:instrText>
             </w:r>
             <w:r>
               <w:rPr>
@@ -707,24 +769,24 @@
         </w:p>
         <w:p>
           <w:pPr>
-            <w:pStyle w:val="Inhopg1"/>
+            <w:pStyle w:val="TOC2"/>
             <w:tabs>
               <w:tab w:val="right" w:leader="dot" w:pos="9350"/>
             </w:tabs>
             <w:rPr>
               <w:rFonts w:cstheme="minorBidi"/>
               <w:noProof/>
-              <w:lang w:val="en-GB" w:eastAsia="en-GB"/>
+              <w:lang w:val="nl-NL" w:eastAsia="nl-NL"/>
             </w:rPr>
           </w:pPr>
-          <w:hyperlink w:anchor="_Toc528092791" w:history="1">
+          <w:hyperlink w:anchor="_Toc528164898" w:history="1">
             <w:r>
               <w:rPr>
                 <w:rStyle w:val="Hyperlink"/>
                 <w:noProof/>
                 <w:lang w:val="nl-NL"/>
               </w:rPr>
-              <w:t>Reflectie Sjoerd</w:t>
+              <w:t>Reflectie op het groepswerk</w:t>
             </w:r>
             <w:r>
               <w:rPr>
@@ -745,7 +807,7 @@
                 <w:noProof/>
                 <w:webHidden/>
               </w:rPr>
-              <w:instrText xml:space="preserve"> PAGEREF _Toc528092791 \h </w:instrText>
+              <w:instrText xml:space="preserve"> PAGEREF _Toc528164898 \h </w:instrText>
             </w:r>
             <w:r>
               <w:rPr>
@@ -765,7 +827,7 @@
                 <w:noProof/>
                 <w:webHidden/>
               </w:rPr>
-              <w:t>4</w:t>
+              <w:t>3</w:t>
             </w:r>
             <w:r>
               <w:rPr>
@@ -778,24 +840,24 @@
         </w:p>
         <w:p>
           <w:pPr>
-            <w:pStyle w:val="Inhopg2"/>
+            <w:pStyle w:val="TOC2"/>
             <w:tabs>
               <w:tab w:val="right" w:leader="dot" w:pos="9350"/>
             </w:tabs>
             <w:rPr>
               <w:rFonts w:cstheme="minorBidi"/>
               <w:noProof/>
-              <w:lang w:val="en-GB" w:eastAsia="en-GB"/>
+              <w:lang w:val="nl-NL" w:eastAsia="nl-NL"/>
             </w:rPr>
           </w:pPr>
-          <w:hyperlink w:anchor="_Toc528092792" w:history="1">
+          <w:hyperlink w:anchor="_Toc528164899" w:history="1">
             <w:r>
               <w:rPr>
                 <w:rStyle w:val="Hyperlink"/>
                 <w:noProof/>
                 <w:lang w:val="nl-NL"/>
               </w:rPr>
-              <w:t>Reflectie op het groepswerk</w:t>
+              <w:t>Mijn aandeel</w:t>
             </w:r>
             <w:r>
               <w:rPr>
@@ -816,7 +878,7 @@
                 <w:noProof/>
                 <w:webHidden/>
               </w:rPr>
-              <w:instrText xml:space="preserve"> PAGEREF _Toc528092792 \h </w:instrText>
+              <w:instrText xml:space="preserve"> PAGEREF _Toc528164899 \h </w:instrText>
             </w:r>
             <w:r>
               <w:rPr>
@@ -836,7 +898,7 @@
                 <w:noProof/>
                 <w:webHidden/>
               </w:rPr>
-              <w:t>4</w:t>
+              <w:t>3</w:t>
             </w:r>
             <w:r>
               <w:rPr>
@@ -849,24 +911,24 @@
         </w:p>
         <w:p>
           <w:pPr>
-            <w:pStyle w:val="Inhopg2"/>
+            <w:pStyle w:val="TOC2"/>
             <w:tabs>
               <w:tab w:val="right" w:leader="dot" w:pos="9350"/>
             </w:tabs>
             <w:rPr>
               <w:rFonts w:cstheme="minorBidi"/>
               <w:noProof/>
-              <w:lang w:val="en-GB" w:eastAsia="en-GB"/>
+              <w:lang w:val="nl-NL" w:eastAsia="nl-NL"/>
             </w:rPr>
           </w:pPr>
-          <w:hyperlink w:anchor="_Toc528092793" w:history="1">
+          <w:hyperlink w:anchor="_Toc528164900" w:history="1">
             <w:r>
               <w:rPr>
                 <w:rStyle w:val="Hyperlink"/>
                 <w:noProof/>
                 <w:lang w:val="nl-NL"/>
               </w:rPr>
-              <w:t>Mijn aandeel</w:t>
+              <w:t>Wat heb ik geleerd over samenwerken</w:t>
             </w:r>
             <w:r>
               <w:rPr>
@@ -887,7 +949,7 @@
                 <w:noProof/>
                 <w:webHidden/>
               </w:rPr>
-              <w:instrText xml:space="preserve"> PAGEREF _Toc528092793 \h </w:instrText>
+              <w:instrText xml:space="preserve"> PAGEREF _Toc528164900 \h </w:instrText>
             </w:r>
             <w:r>
               <w:rPr>
@@ -907,7 +969,7 @@
                 <w:noProof/>
                 <w:webHidden/>
               </w:rPr>
-              <w:t>4</w:t>
+              <w:t>3</w:t>
             </w:r>
             <w:r>
               <w:rPr>
@@ -920,24 +982,24 @@
         </w:p>
         <w:p>
           <w:pPr>
-            <w:pStyle w:val="Inhopg2"/>
+            <w:pStyle w:val="TOC1"/>
             <w:tabs>
               <w:tab w:val="right" w:leader="dot" w:pos="9350"/>
             </w:tabs>
             <w:rPr>
               <w:rFonts w:cstheme="minorBidi"/>
               <w:noProof/>
-              <w:lang w:val="en-GB" w:eastAsia="en-GB"/>
+              <w:lang w:val="nl-NL" w:eastAsia="nl-NL"/>
             </w:rPr>
           </w:pPr>
-          <w:hyperlink w:anchor="_Toc528092794" w:history="1">
+          <w:hyperlink w:anchor="_Toc528164901" w:history="1">
             <w:r>
               <w:rPr>
                 <w:rStyle w:val="Hyperlink"/>
                 <w:noProof/>
                 <w:lang w:val="nl-NL"/>
               </w:rPr>
-              <w:t>Wat heb ik geleerd over samenwerken</w:t>
+              <w:t>Reflectie Ryan</w:t>
             </w:r>
             <w:r>
               <w:rPr>
@@ -958,7 +1020,7 @@
                 <w:noProof/>
                 <w:webHidden/>
               </w:rPr>
-              <w:instrText xml:space="preserve"> PAGEREF _Toc528092794 \h </w:instrText>
+              <w:instrText xml:space="preserve"> PAGEREF _Toc528164901 \h </w:instrText>
             </w:r>
             <w:r>
               <w:rPr>
@@ -991,24 +1053,24 @@
         </w:p>
         <w:p>
           <w:pPr>
-            <w:pStyle w:val="Inhopg1"/>
+            <w:pStyle w:val="TOC2"/>
             <w:tabs>
               <w:tab w:val="right" w:leader="dot" w:pos="9350"/>
             </w:tabs>
             <w:rPr>
               <w:rFonts w:cstheme="minorBidi"/>
               <w:noProof/>
-              <w:lang w:val="en-GB" w:eastAsia="en-GB"/>
+              <w:lang w:val="nl-NL" w:eastAsia="nl-NL"/>
             </w:rPr>
           </w:pPr>
-          <w:hyperlink w:anchor="_Toc528092795" w:history="1">
+          <w:hyperlink w:anchor="_Toc528164902" w:history="1">
             <w:r>
               <w:rPr>
                 <w:rStyle w:val="Hyperlink"/>
                 <w:noProof/>
                 <w:lang w:val="nl-NL"/>
               </w:rPr>
-              <w:t>Reflectie Ryan</w:t>
+              <w:t>Reflectie op het groepswerk</w:t>
             </w:r>
             <w:r>
               <w:rPr>
@@ -1029,7 +1091,7 @@
                 <w:noProof/>
                 <w:webHidden/>
               </w:rPr>
-              <w:instrText xml:space="preserve"> PAGEREF _Toc528092795 \h </w:instrText>
+              <w:instrText xml:space="preserve"> PAGEREF _Toc528164902 \h </w:instrText>
             </w:r>
             <w:r>
               <w:rPr>
@@ -1049,7 +1111,7 @@
                 <w:noProof/>
                 <w:webHidden/>
               </w:rPr>
-              <w:t>5</w:t>
+              <w:t>4</w:t>
             </w:r>
             <w:r>
               <w:rPr>
@@ -1062,24 +1124,24 @@
         </w:p>
         <w:p>
           <w:pPr>
-            <w:pStyle w:val="Inhopg2"/>
+            <w:pStyle w:val="TOC2"/>
             <w:tabs>
               <w:tab w:val="right" w:leader="dot" w:pos="9350"/>
             </w:tabs>
             <w:rPr>
               <w:rFonts w:cstheme="minorBidi"/>
               <w:noProof/>
-              <w:lang w:val="en-GB" w:eastAsia="en-GB"/>
+              <w:lang w:val="nl-NL" w:eastAsia="nl-NL"/>
             </w:rPr>
           </w:pPr>
-          <w:hyperlink w:anchor="_Toc528092796" w:history="1">
+          <w:hyperlink w:anchor="_Toc528164903" w:history="1">
             <w:r>
               <w:rPr>
                 <w:rStyle w:val="Hyperlink"/>
                 <w:noProof/>
                 <w:lang w:val="nl-NL"/>
               </w:rPr>
-              <w:t>Reflectie op het groepswerk</w:t>
+              <w:t>Mijn aandeel</w:t>
             </w:r>
             <w:r>
               <w:rPr>
@@ -1100,7 +1162,7 @@
                 <w:noProof/>
                 <w:webHidden/>
               </w:rPr>
-              <w:instrText xml:space="preserve"> PAGEREF _Toc528092796 \h </w:instrText>
+              <w:instrText xml:space="preserve"> PAGEREF _Toc528164903 \h </w:instrText>
             </w:r>
             <w:r>
               <w:rPr>
@@ -1120,7 +1182,7 @@
                 <w:noProof/>
                 <w:webHidden/>
               </w:rPr>
-              <w:t>5</w:t>
+              <w:t>4</w:t>
             </w:r>
             <w:r>
               <w:rPr>
@@ -1133,24 +1195,24 @@
         </w:p>
         <w:p>
           <w:pPr>
-            <w:pStyle w:val="Inhopg2"/>
+            <w:pStyle w:val="TOC2"/>
             <w:tabs>
               <w:tab w:val="right" w:leader="dot" w:pos="9350"/>
             </w:tabs>
             <w:rPr>
               <w:rFonts w:cstheme="minorBidi"/>
               <w:noProof/>
-              <w:lang w:val="en-GB" w:eastAsia="en-GB"/>
+              <w:lang w:val="nl-NL" w:eastAsia="nl-NL"/>
             </w:rPr>
           </w:pPr>
-          <w:hyperlink w:anchor="_Toc528092797" w:history="1">
+          <w:hyperlink w:anchor="_Toc528164904" w:history="1">
             <w:r>
               <w:rPr>
                 <w:rStyle w:val="Hyperlink"/>
                 <w:noProof/>
                 <w:lang w:val="nl-NL"/>
               </w:rPr>
-              <w:t>Mijn aandeel</w:t>
+              <w:t>Wat heb ik geleerd over samenwerken</w:t>
             </w:r>
             <w:r>
               <w:rPr>
@@ -1171,7 +1233,7 @@
                 <w:noProof/>
                 <w:webHidden/>
               </w:rPr>
-              <w:instrText xml:space="preserve"> PAGEREF _Toc528092797 \h </w:instrText>
+              <w:instrText xml:space="preserve"> PAGEREF _Toc528164904 \h </w:instrText>
             </w:r>
             <w:r>
               <w:rPr>
@@ -1191,7 +1253,7 @@
                 <w:noProof/>
                 <w:webHidden/>
               </w:rPr>
-              <w:t>5</w:t>
+              <w:t>4</w:t>
             </w:r>
             <w:r>
               <w:rPr>
@@ -1204,24 +1266,24 @@
         </w:p>
         <w:p>
           <w:pPr>
-            <w:pStyle w:val="Inhopg2"/>
+            <w:pStyle w:val="TOC1"/>
             <w:tabs>
               <w:tab w:val="right" w:leader="dot" w:pos="9350"/>
             </w:tabs>
             <w:rPr>
               <w:rFonts w:cstheme="minorBidi"/>
               <w:noProof/>
-              <w:lang w:val="en-GB" w:eastAsia="en-GB"/>
+              <w:lang w:val="nl-NL" w:eastAsia="nl-NL"/>
             </w:rPr>
           </w:pPr>
-          <w:hyperlink w:anchor="_Toc528092798" w:history="1">
+          <w:hyperlink w:anchor="_Toc528164905" w:history="1">
             <w:r>
               <w:rPr>
                 <w:rStyle w:val="Hyperlink"/>
                 <w:noProof/>
                 <w:lang w:val="nl-NL"/>
               </w:rPr>
-              <w:t>Wat heb ik geleerd over samenwerken</w:t>
+              <w:t>Reflectie Dennis</w:t>
             </w:r>
             <w:r>
               <w:rPr>
@@ -1242,7 +1304,7 @@
                 <w:noProof/>
                 <w:webHidden/>
               </w:rPr>
-              <w:instrText xml:space="preserve"> PAGEREF _Toc528092798 \h </w:instrText>
+              <w:instrText xml:space="preserve"> PAGEREF _Toc528164905 \h </w:instrText>
             </w:r>
             <w:r>
               <w:rPr>
@@ -1275,24 +1337,24 @@
         </w:p>
         <w:p>
           <w:pPr>
-            <w:pStyle w:val="Inhopg1"/>
+            <w:pStyle w:val="TOC2"/>
             <w:tabs>
               <w:tab w:val="right" w:leader="dot" w:pos="9350"/>
             </w:tabs>
             <w:rPr>
               <w:rFonts w:cstheme="minorBidi"/>
               <w:noProof/>
-              <w:lang w:val="en-GB" w:eastAsia="en-GB"/>
+              <w:lang w:val="nl-NL" w:eastAsia="nl-NL"/>
             </w:rPr>
           </w:pPr>
-          <w:hyperlink w:anchor="_Toc528092799" w:history="1">
+          <w:hyperlink w:anchor="_Toc528164906" w:history="1">
             <w:r>
               <w:rPr>
                 <w:rStyle w:val="Hyperlink"/>
                 <w:noProof/>
                 <w:lang w:val="nl-NL"/>
               </w:rPr>
-              <w:t>Reflectie Dennis</w:t>
+              <w:t>Reflectie op het groepswerk</w:t>
             </w:r>
             <w:r>
               <w:rPr>
@@ -1313,7 +1375,7 @@
                 <w:noProof/>
                 <w:webHidden/>
               </w:rPr>
-              <w:instrText xml:space="preserve"> PAGEREF _Toc528092799 \h </w:instrText>
+              <w:instrText xml:space="preserve"> PAGEREF _Toc528164906 \h </w:instrText>
             </w:r>
             <w:r>
               <w:rPr>
@@ -1333,7 +1395,7 @@
                 <w:noProof/>
                 <w:webHidden/>
               </w:rPr>
-              <w:t>6</w:t>
+              <w:t>5</w:t>
             </w:r>
             <w:r>
               <w:rPr>
@@ -1346,24 +1408,24 @@
         </w:p>
         <w:p>
           <w:pPr>
-            <w:pStyle w:val="Inhopg2"/>
+            <w:pStyle w:val="TOC2"/>
             <w:tabs>
               <w:tab w:val="right" w:leader="dot" w:pos="9350"/>
             </w:tabs>
             <w:rPr>
               <w:rFonts w:cstheme="minorBidi"/>
               <w:noProof/>
-              <w:lang w:val="en-GB" w:eastAsia="en-GB"/>
+              <w:lang w:val="nl-NL" w:eastAsia="nl-NL"/>
             </w:rPr>
           </w:pPr>
-          <w:hyperlink w:anchor="_Toc528092800" w:history="1">
+          <w:hyperlink w:anchor="_Toc528164907" w:history="1">
             <w:r>
               <w:rPr>
                 <w:rStyle w:val="Hyperlink"/>
                 <w:noProof/>
                 <w:lang w:val="nl-NL"/>
               </w:rPr>
-              <w:t>Reflectie op het groepswerk</w:t>
+              <w:t>Mijn aandeel</w:t>
             </w:r>
             <w:r>
               <w:rPr>
@@ -1384,7 +1446,7 @@
                 <w:noProof/>
                 <w:webHidden/>
               </w:rPr>
-              <w:instrText xml:space="preserve"> PAGEREF _Toc528092800 \h </w:instrText>
+              <w:instrText xml:space="preserve"> PAGEREF _Toc528164907 \h </w:instrText>
             </w:r>
             <w:r>
               <w:rPr>
@@ -1404,7 +1466,7 @@
                 <w:noProof/>
                 <w:webHidden/>
               </w:rPr>
-              <w:t>6</w:t>
+              <w:t>5</w:t>
             </w:r>
             <w:r>
               <w:rPr>
@@ -1417,24 +1479,24 @@
         </w:p>
         <w:p>
           <w:pPr>
-            <w:pStyle w:val="Inhopg2"/>
+            <w:pStyle w:val="TOC2"/>
             <w:tabs>
               <w:tab w:val="right" w:leader="dot" w:pos="9350"/>
             </w:tabs>
             <w:rPr>
               <w:rFonts w:cstheme="minorBidi"/>
               <w:noProof/>
-              <w:lang w:val="en-GB" w:eastAsia="en-GB"/>
+              <w:lang w:val="nl-NL" w:eastAsia="nl-NL"/>
             </w:rPr>
           </w:pPr>
-          <w:hyperlink w:anchor="_Toc528092801" w:history="1">
+          <w:hyperlink w:anchor="_Toc528164908" w:history="1">
             <w:r>
               <w:rPr>
                 <w:rStyle w:val="Hyperlink"/>
                 <w:noProof/>
                 <w:lang w:val="nl-NL"/>
               </w:rPr>
-              <w:t>Mijn aandeel</w:t>
+              <w:t>Wat heb ik geleerd over samenwerken</w:t>
             </w:r>
             <w:r>
               <w:rPr>
@@ -1455,7 +1517,7 @@
                 <w:noProof/>
                 <w:webHidden/>
               </w:rPr>
-              <w:instrText xml:space="preserve"> PAGEREF _Toc528092801 \h </w:instrText>
+              <w:instrText xml:space="preserve"> PAGEREF _Toc528164908 \h </w:instrText>
             </w:r>
             <w:r>
               <w:rPr>
@@ -1475,78 +1537,7 @@
                 <w:noProof/>
                 <w:webHidden/>
               </w:rPr>
-              <w:t>6</w:t>
-            </w:r>
-            <w:r>
-              <w:rPr>
-                <w:noProof/>
-                <w:webHidden/>
-              </w:rPr>
-              <w:fldChar w:fldCharType="end"/>
-            </w:r>
-          </w:hyperlink>
-        </w:p>
-        <w:p>
-          <w:pPr>
-            <w:pStyle w:val="Inhopg2"/>
-            <w:tabs>
-              <w:tab w:val="right" w:leader="dot" w:pos="9350"/>
-            </w:tabs>
-            <w:rPr>
-              <w:rFonts w:cstheme="minorBidi"/>
-              <w:noProof/>
-              <w:lang w:val="en-GB" w:eastAsia="en-GB"/>
-            </w:rPr>
-          </w:pPr>
-          <w:hyperlink w:anchor="_Toc528092802" w:history="1">
-            <w:r>
-              <w:rPr>
-                <w:rStyle w:val="Hyperlink"/>
-                <w:noProof/>
-                <w:lang w:val="nl-NL"/>
-              </w:rPr>
-              <w:t>Wat heb ik geleerd over samenwerken</w:t>
-            </w:r>
-            <w:r>
-              <w:rPr>
-                <w:noProof/>
-                <w:webHidden/>
-              </w:rPr>
-              <w:tab/>
-            </w:r>
-            <w:r>
-              <w:rPr>
-                <w:noProof/>
-                <w:webHidden/>
-              </w:rPr>
-              <w:fldChar w:fldCharType="begin"/>
-            </w:r>
-            <w:r>
-              <w:rPr>
-                <w:noProof/>
-                <w:webHidden/>
-              </w:rPr>
-              <w:instrText xml:space="preserve"> PAGEREF _Toc528092802 \h </w:instrText>
-            </w:r>
-            <w:r>
-              <w:rPr>
-                <w:noProof/>
-                <w:webHidden/>
-              </w:rPr>
-            </w:r>
-            <w:r>
-              <w:rPr>
-                <w:noProof/>
-                <w:webHidden/>
-              </w:rPr>
-              <w:fldChar w:fldCharType="separate"/>
-            </w:r>
-            <w:r>
-              <w:rPr>
-                <w:noProof/>
-                <w:webHidden/>
-              </w:rPr>
-              <w:t>6</w:t>
+              <w:t>5</w:t>
             </w:r>
             <w:r>
               <w:rPr>
@@ -1571,7 +1562,7 @@
     </w:sdt>
     <w:p>
       <w:pPr>
-        <w:pStyle w:val="Kop1"/>
+        <w:pStyle w:val="Heading1"/>
       </w:pPr>
       <w:r>
         <w:br w:type="page"/>
@@ -1579,49 +1570,12 @@
     </w:p>
     <w:p>
       <w:pPr>
-        <w:pStyle w:val="Kop1"/>
-        <w:rPr>
-          <w:lang w:val="nl-NL"/>
-        </w:rPr>
-      </w:pPr>
-      <w:bookmarkStart w:id="0" w:name="_Toc528092789"/>
-      <w:r>
-        <w:rPr>
-          <w:lang w:val="nl-NL"/>
-        </w:rPr>
-        <w:lastRenderedPageBreak/>
-        <w:t>Inleiding</w:t>
-      </w:r>
-      <w:bookmarkEnd w:id="0"/>
-    </w:p>
-    <w:p>
-      <w:pPr>
-        <w:rPr>
-          <w:lang w:val="nl-NL"/>
-        </w:rPr>
-      </w:pPr>
-    </w:p>
-    <w:p>
-      <w:pPr>
-        <w:rPr>
-          <w:lang w:val="nl-NL"/>
-        </w:rPr>
-      </w:pPr>
-      <w:r>
-        <w:rPr>
-          <w:lang w:val="nl-NL"/>
-        </w:rPr>
-        <w:br w:type="page"/>
-      </w:r>
-    </w:p>
-    <w:p>
-      <w:pPr>
-        <w:pStyle w:val="Kop1"/>
-        <w:rPr>
-          <w:lang w:val="nl-NL"/>
-        </w:rPr>
-      </w:pPr>
-      <w:bookmarkStart w:id="1" w:name="_Toc528092790"/>
+        <w:pStyle w:val="Heading1"/>
+        <w:rPr>
+          <w:lang w:val="nl-NL"/>
+        </w:rPr>
+      </w:pPr>
+      <w:bookmarkStart w:id="2" w:name="_Toc528164896"/>
       <w:r>
         <w:rPr>
           <w:lang w:val="nl-NL"/>
@@ -1629,7 +1583,7 @@
         <w:lastRenderedPageBreak/>
         <w:t>Handleiding</w:t>
       </w:r>
-      <w:bookmarkEnd w:id="1"/>
+      <w:bookmarkEnd w:id="2"/>
     </w:p>
     <w:p>
       <w:pPr>
@@ -1813,12 +1767,12 @@
     </w:p>
     <w:p>
       <w:pPr>
-        <w:pStyle w:val="Kop1"/>
-        <w:rPr>
-          <w:lang w:val="nl-NL"/>
-        </w:rPr>
-      </w:pPr>
-      <w:bookmarkStart w:id="2" w:name="_Toc528092791"/>
+        <w:pStyle w:val="Heading1"/>
+        <w:rPr>
+          <w:lang w:val="nl-NL"/>
+        </w:rPr>
+      </w:pPr>
+      <w:bookmarkStart w:id="3" w:name="_Toc528164897"/>
       <w:r>
         <w:rPr>
           <w:lang w:val="nl-NL"/>
@@ -1832,83 +1786,450 @@
         </w:rPr>
         <w:t>Sjoerd</w:t>
       </w:r>
-      <w:bookmarkEnd w:id="2"/>
-    </w:p>
-    <w:p>
-      <w:pPr>
-        <w:rPr>
-          <w:lang w:val="nl-NL"/>
-        </w:rPr>
-      </w:pPr>
-    </w:p>
-    <w:p>
-      <w:pPr>
-        <w:pStyle w:val="Kop2"/>
-        <w:rPr>
-          <w:lang w:val="nl-NL"/>
-        </w:rPr>
-      </w:pPr>
-      <w:bookmarkStart w:id="3" w:name="_Toc528092792"/>
+      <w:bookmarkEnd w:id="3"/>
+    </w:p>
+    <w:p>
+      <w:pPr>
+        <w:rPr>
+          <w:lang w:val="nl-NL"/>
+        </w:rPr>
+      </w:pPr>
+    </w:p>
+    <w:p>
+      <w:pPr>
+        <w:pStyle w:val="Heading2"/>
+        <w:rPr>
+          <w:lang w:val="nl-NL"/>
+        </w:rPr>
+      </w:pPr>
+      <w:bookmarkStart w:id="4" w:name="_Toc528164898"/>
       <w:r>
         <w:rPr>
           <w:lang w:val="nl-NL"/>
         </w:rPr>
         <w:t>Reflectie op het groepswerk</w:t>
       </w:r>
-      <w:bookmarkEnd w:id="3"/>
-    </w:p>
-    <w:p>
-      <w:pPr>
-        <w:rPr>
-          <w:lang w:val="nl-NL"/>
-        </w:rPr>
-      </w:pPr>
-    </w:p>
-    <w:p>
-      <w:pPr>
-        <w:rPr>
-          <w:lang w:val="nl-NL"/>
-        </w:rPr>
-      </w:pPr>
-    </w:p>
-    <w:p>
-      <w:pPr>
-        <w:pStyle w:val="Kop2"/>
-        <w:rPr>
-          <w:lang w:val="nl-NL"/>
-        </w:rPr>
-      </w:pPr>
-      <w:bookmarkStart w:id="4" w:name="_Toc528092793"/>
+      <w:bookmarkEnd w:id="4"/>
+    </w:p>
+    <w:p>
+      <w:pPr>
+        <w:rPr>
+          <w:lang w:val="nl-NL"/>
+        </w:rPr>
+      </w:pPr>
+      <w:r>
+        <w:rPr>
+          <w:lang w:val="nl-NL"/>
+        </w:rPr>
+        <w:t xml:space="preserve">Het maken van de opdrachten voor de applicatie was allemaal goed te doen, en was ook leuk. Echter was er binnen ons groepje wel een groot verschil in uitvoering van opdrachten. Dit kwam deels omdat de </w:t>
+      </w:r>
+      <w:r>
+        <w:rPr>
+          <w:lang w:val="nl-NL"/>
+        </w:rPr>
+        <w:t xml:space="preserve">taken </w:t>
+      </w:r>
+      <w:r>
+        <w:rPr>
+          <w:lang w:val="nl-NL"/>
+        </w:rPr>
+        <w:t xml:space="preserve">niet goed </w:t>
+      </w:r>
+      <w:r>
+        <w:rPr>
+          <w:lang w:val="nl-NL"/>
+        </w:rPr>
+        <w:t>waren</w:t>
+      </w:r>
+      <w:r>
+        <w:rPr>
+          <w:lang w:val="nl-NL"/>
+        </w:rPr>
+        <w:t xml:space="preserve"> gedistribueerd. En omdat er niet echt vraagstelling was vanuit de anderen om opdrachten op te pakken, </w:t>
+      </w:r>
+      <w:r>
+        <w:rPr>
+          <w:lang w:val="nl-NL"/>
+        </w:rPr>
+        <w:t>zelfs na meerdere keren vragen, heb ik sommige dingen zelf gedaan. Er ontbrak dus soms</w:t>
+      </w:r>
+      <w:r>
+        <w:rPr>
+          <w:lang w:val="nl-NL"/>
+        </w:rPr>
+        <w:t xml:space="preserve"> verantwoordelijkheid. De volgende keer ga ik een planning maken waar met </w:t>
+      </w:r>
+      <w:proofErr w:type="spellStart"/>
+      <w:proofErr w:type="gramStart"/>
+      <w:r>
+        <w:rPr>
+          <w:lang w:val="nl-NL"/>
+        </w:rPr>
+        <w:t>Trello</w:t>
+      </w:r>
+      <w:proofErr w:type="spellEnd"/>
+      <w:r>
+        <w:rPr>
+          <w:lang w:val="nl-NL"/>
+        </w:rPr>
+        <w:t xml:space="preserve"> /</w:t>
+      </w:r>
+      <w:proofErr w:type="gramEnd"/>
+      <w:r>
+        <w:rPr>
+          <w:lang w:val="nl-NL"/>
+        </w:rPr>
+        <w:t xml:space="preserve"> </w:t>
+      </w:r>
+      <w:r>
+        <w:rPr>
+          <w:lang w:val="nl-NL"/>
+        </w:rPr>
+        <w:t>Scrum</w:t>
+      </w:r>
+      <w:r>
+        <w:rPr>
+          <w:lang w:val="nl-NL"/>
+        </w:rPr>
+        <w:t xml:space="preserve"> applicatie om te zorgen dat iedereen zijn eigen taken heeft en hij</w:t>
+      </w:r>
+      <w:r>
+        <w:rPr>
+          <w:lang w:val="nl-NL"/>
+        </w:rPr>
+        <w:t>/zij</w:t>
+      </w:r>
+      <w:r>
+        <w:rPr>
+          <w:lang w:val="nl-NL"/>
+        </w:rPr>
+        <w:t xml:space="preserve"> daar verantwoordelijk voor is. Ook </w:t>
+      </w:r>
+      <w:r>
+        <w:rPr>
+          <w:lang w:val="nl-NL"/>
+        </w:rPr>
+        <w:t xml:space="preserve">omdat </w:t>
+      </w:r>
+      <w:r>
+        <w:rPr>
+          <w:lang w:val="nl-NL"/>
+        </w:rPr>
+        <w:t xml:space="preserve">de casus niet goed was doorgenomen moest er soms werk worden weggegooid en vervangen worden. De volgende keer wil ik dit anders doen door iedereen de casus te laten lezen, zodat iedereen een idee krijgt van de opdracht. </w:t>
+      </w:r>
+      <w:r>
+        <w:rPr>
+          <w:lang w:val="nl-NL"/>
+        </w:rPr>
+        <w:t xml:space="preserve">Soms moest ik vaak vragen of er iets gedaan </w:t>
+      </w:r>
+      <w:r>
+        <w:rPr>
+          <w:lang w:val="nl-NL"/>
+        </w:rPr>
+        <w:t>was, maar uiteindelijk is het goed gekomen</w:t>
+      </w:r>
+      <w:r>
+        <w:rPr>
+          <w:lang w:val="nl-NL"/>
+        </w:rPr>
+        <w:t>.</w:t>
+      </w:r>
+      <w:r>
+        <w:rPr>
+          <w:lang w:val="nl-NL"/>
+        </w:rPr>
+        <w:t xml:space="preserve"> Uiteindelijk hebben we wel een werkende applicatie.</w:t>
+      </w:r>
+    </w:p>
+    <w:p>
+      <w:pPr>
+        <w:pStyle w:val="Heading2"/>
+        <w:rPr>
+          <w:lang w:val="nl-NL"/>
+        </w:rPr>
+      </w:pPr>
+      <w:bookmarkStart w:id="5" w:name="_Toc528164899"/>
       <w:r>
         <w:rPr>
           <w:lang w:val="nl-NL"/>
         </w:rPr>
         <w:t>Mijn aandeel</w:t>
       </w:r>
-      <w:bookmarkEnd w:id="4"/>
-    </w:p>
-    <w:p>
-      <w:pPr>
-        <w:rPr>
-          <w:lang w:val="nl-NL"/>
-        </w:rPr>
-      </w:pPr>
-    </w:p>
-    <w:p>
-      <w:pPr>
-        <w:rPr>
-          <w:lang w:val="nl-NL"/>
-        </w:rPr>
-      </w:pPr>
-    </w:p>
-    <w:p>
-      <w:pPr>
-        <w:pStyle w:val="Kop2"/>
-        <w:rPr>
-          <w:lang w:val="nl-NL"/>
-        </w:rPr>
-      </w:pPr>
-      <w:bookmarkStart w:id="5" w:name="_Toc528092794"/>
+      <w:bookmarkEnd w:id="5"/>
+    </w:p>
+    <w:p>
+      <w:pPr>
+        <w:rPr>
+          <w:lang w:val="nl-NL"/>
+        </w:rPr>
+      </w:pPr>
+      <w:r>
+        <w:rPr>
+          <w:lang w:val="nl-NL"/>
+        </w:rPr>
+        <w:t>Binnen de applicatie heb ik d</w:t>
+      </w:r>
+      <w:r>
+        <w:rPr>
+          <w:lang w:val="nl-NL"/>
+        </w:rPr>
+        <w:t xml:space="preserve">e opzet gemaakt voor alle datastorage klasse. </w:t>
+      </w:r>
+      <w:r>
+        <w:rPr>
+          <w:lang w:val="nl-NL"/>
+        </w:rPr>
+        <w:t xml:space="preserve">De SQL </w:t>
+      </w:r>
+      <w:proofErr w:type="spellStart"/>
+      <w:r>
+        <w:rPr>
+          <w:lang w:val="nl-NL"/>
+        </w:rPr>
+        <w:t>queries</w:t>
+      </w:r>
+      <w:proofErr w:type="spellEnd"/>
+      <w:r>
+        <w:rPr>
+          <w:lang w:val="nl-NL"/>
+        </w:rPr>
+        <w:t xml:space="preserve">, </w:t>
+      </w:r>
+      <w:proofErr w:type="spellStart"/>
+      <w:r>
+        <w:rPr>
+          <w:lang w:val="nl-NL"/>
+        </w:rPr>
+        <w:t>framework</w:t>
+      </w:r>
+      <w:proofErr w:type="spellEnd"/>
+      <w:r>
+        <w:rPr>
+          <w:lang w:val="nl-NL"/>
+        </w:rPr>
+        <w:t xml:space="preserve"> </w:t>
+      </w:r>
+      <w:r>
+        <w:rPr>
+          <w:lang w:val="nl-NL"/>
+        </w:rPr>
+        <w:t>voor de p</w:t>
+      </w:r>
+      <w:r>
+        <w:rPr>
+          <w:lang w:val="nl-NL"/>
+        </w:rPr>
+        <w:t xml:space="preserve">anels, het base form en </w:t>
+      </w:r>
+      <w:proofErr w:type="spellStart"/>
+      <w:r>
+        <w:rPr>
+          <w:lang w:val="nl-NL"/>
+        </w:rPr>
+        <w:t>splash</w:t>
+      </w:r>
+      <w:proofErr w:type="spellEnd"/>
+      <w:r>
+        <w:rPr>
+          <w:lang w:val="nl-NL"/>
+        </w:rPr>
+        <w:t xml:space="preserve"> s</w:t>
+      </w:r>
+      <w:r>
+        <w:rPr>
+          <w:lang w:val="nl-NL"/>
+        </w:rPr>
+        <w:t>creen</w:t>
+      </w:r>
+      <w:r>
+        <w:rPr>
+          <w:lang w:val="nl-NL"/>
+        </w:rPr>
+        <w:t>.</w:t>
+      </w:r>
+      <w:r>
+        <w:rPr>
+          <w:lang w:val="nl-NL"/>
+        </w:rPr>
+        <w:t xml:space="preserve"> SQL-helper, DAO-entiteiten en interfaces, Applicatie laag, DAO</w:t>
+      </w:r>
+      <w:r>
+        <w:rPr>
+          <w:lang w:val="nl-NL"/>
+        </w:rPr>
+        <w:t xml:space="preserve"> </w:t>
+      </w:r>
+      <w:proofErr w:type="spellStart"/>
+      <w:r>
+        <w:rPr>
+          <w:lang w:val="nl-NL"/>
+        </w:rPr>
+        <w:t>factory</w:t>
+      </w:r>
+      <w:proofErr w:type="spellEnd"/>
+      <w:r>
+        <w:rPr>
+          <w:lang w:val="nl-NL"/>
+        </w:rPr>
+        <w:t xml:space="preserve">, </w:t>
+      </w:r>
+      <w:proofErr w:type="spellStart"/>
+      <w:r>
+        <w:rPr>
+          <w:lang w:val="nl-NL"/>
+        </w:rPr>
+        <w:t>custom</w:t>
+      </w:r>
+      <w:proofErr w:type="spellEnd"/>
+      <w:r>
+        <w:rPr>
+          <w:lang w:val="nl-NL"/>
+        </w:rPr>
+        <w:t xml:space="preserve"> </w:t>
+      </w:r>
+      <w:proofErr w:type="spellStart"/>
+      <w:r>
+        <w:rPr>
+          <w:lang w:val="nl-NL"/>
+        </w:rPr>
+        <w:t>controls</w:t>
+      </w:r>
+      <w:proofErr w:type="spellEnd"/>
+      <w:r>
+        <w:rPr>
+          <w:lang w:val="nl-NL"/>
+        </w:rPr>
+        <w:t xml:space="preserve"> die</w:t>
+      </w:r>
+      <w:r>
+        <w:rPr>
+          <w:lang w:val="nl-NL"/>
+        </w:rPr>
+        <w:t xml:space="preserve"> </w:t>
+      </w:r>
+      <w:proofErr w:type="spellStart"/>
+      <w:r>
+        <w:rPr>
+          <w:lang w:val="nl-NL"/>
+        </w:rPr>
+        <w:t>java</w:t>
+      </w:r>
+      <w:proofErr w:type="spellEnd"/>
+      <w:r>
+        <w:rPr>
+          <w:lang w:val="nl-NL"/>
+        </w:rPr>
+        <w:t xml:space="preserve"> niet ondersteunde</w:t>
+      </w:r>
+      <w:r>
+        <w:rPr>
+          <w:lang w:val="nl-NL"/>
+        </w:rPr>
+        <w:t xml:space="preserve">. </w:t>
+      </w:r>
+      <w:r>
+        <w:rPr>
+          <w:lang w:val="nl-NL"/>
+        </w:rPr>
+        <w:t xml:space="preserve">Het managen van Accounts en Profielen, en de basis van </w:t>
+      </w:r>
+      <w:r>
+        <w:rPr>
+          <w:lang w:val="nl-NL"/>
+        </w:rPr>
+        <w:t xml:space="preserve">manage </w:t>
+      </w:r>
+      <w:proofErr w:type="spellStart"/>
+      <w:r>
+        <w:rPr>
+          <w:lang w:val="nl-NL"/>
+        </w:rPr>
+        <w:t>watched</w:t>
+      </w:r>
+      <w:proofErr w:type="spellEnd"/>
+      <w:r>
+        <w:rPr>
+          <w:lang w:val="nl-NL"/>
+        </w:rPr>
+        <w:t xml:space="preserve">. </w:t>
+      </w:r>
+      <w:r>
+        <w:rPr>
+          <w:lang w:val="nl-NL"/>
+        </w:rPr>
+        <w:t xml:space="preserve">Event </w:t>
+      </w:r>
+      <w:proofErr w:type="spellStart"/>
+      <w:r>
+        <w:rPr>
+          <w:lang w:val="nl-NL"/>
+        </w:rPr>
+        <w:t>handlers</w:t>
+      </w:r>
+      <w:proofErr w:type="spellEnd"/>
+      <w:r>
+        <w:rPr>
+          <w:lang w:val="nl-NL"/>
+        </w:rPr>
+        <w:t xml:space="preserve"> voor de panels die ik heb gemaakt, 1 unit test en het </w:t>
+      </w:r>
+      <w:proofErr w:type="spellStart"/>
+      <w:r>
+        <w:rPr>
+          <w:lang w:val="nl-NL"/>
+        </w:rPr>
+        <w:t>provision</w:t>
+      </w:r>
+      <w:proofErr w:type="spellEnd"/>
+      <w:r>
+        <w:rPr>
+          <w:lang w:val="nl-NL"/>
+        </w:rPr>
+        <w:t xml:space="preserve"> routine met de bijbehorende system </w:t>
+      </w:r>
+      <w:proofErr w:type="spellStart"/>
+      <w:r>
+        <w:rPr>
+          <w:lang w:val="nl-NL"/>
+        </w:rPr>
+        <w:t>queries</w:t>
+      </w:r>
+      <w:proofErr w:type="spellEnd"/>
+      <w:r>
+        <w:rPr>
+          <w:lang w:val="nl-NL"/>
+        </w:rPr>
+        <w:t>. Daarnaast heb ik een UML-diagram gemaakt en de initiële opzet van de database.</w:t>
+      </w:r>
+      <w:r>
+        <w:rPr>
+          <w:lang w:val="nl-NL"/>
+        </w:rPr>
+        <w:t xml:space="preserve"> Naast mijn opdrachten heb ik de andere geholpen</w:t>
+      </w:r>
+      <w:r>
+        <w:rPr>
+          <w:lang w:val="nl-NL"/>
+        </w:rPr>
+        <w:t>.</w:t>
+      </w:r>
+    </w:p>
+    <w:p>
+      <w:pPr>
+        <w:rPr>
+          <w:lang w:val="nl-NL"/>
+        </w:rPr>
+      </w:pPr>
+    </w:p>
+    <w:p>
+      <w:pPr>
+        <w:pStyle w:val="Heading2"/>
+        <w:rPr>
+          <w:lang w:val="nl-NL"/>
+        </w:rPr>
+      </w:pPr>
+      <w:bookmarkStart w:id="6" w:name="_Toc528164900"/>
       <w:r>
         <w:rPr>
           <w:lang w:val="nl-NL"/>
@@ -1933,7 +2254,77 @@
         </w:rPr>
         <w:t>amenwerken</w:t>
       </w:r>
-      <w:bookmarkEnd w:id="5"/>
+      <w:bookmarkEnd w:id="6"/>
+    </w:p>
+    <w:p>
+      <w:pPr>
+        <w:rPr>
+          <w:lang w:val="nl-NL"/>
+        </w:rPr>
+      </w:pPr>
+      <w:r>
+        <w:rPr>
+          <w:lang w:val="nl-NL"/>
+        </w:rPr>
+        <w:t>Het maken van deze opdracht had in ons groepsverband beter geweest als iedereen zijn eigen verantwoordelijkheid nam voor zijn gedeelte.</w:t>
+      </w:r>
+      <w:r>
+        <w:rPr>
+          <w:lang w:val="nl-NL"/>
+        </w:rPr>
+        <w:t xml:space="preserve"> </w:t>
+      </w:r>
+      <w:r>
+        <w:rPr>
+          <w:lang w:val="nl-NL"/>
+        </w:rPr>
+        <w:t xml:space="preserve">Vanuit mijn werk heb ik altijd gewerkt met scrum, wat voor ons groepje misschien ook goed had geweest. </w:t>
+      </w:r>
+      <w:r>
+        <w:rPr>
+          <w:lang w:val="nl-NL"/>
+        </w:rPr>
+        <w:t xml:space="preserve">Dit was ook beter geweest met een plan </w:t>
+      </w:r>
+      <w:proofErr w:type="gramStart"/>
+      <w:r>
+        <w:rPr>
+          <w:lang w:val="nl-NL"/>
+        </w:rPr>
+        <w:t>tool</w:t>
+      </w:r>
+      <w:r>
+        <w:rPr>
+          <w:lang w:val="nl-NL"/>
+        </w:rPr>
+        <w:t xml:space="preserve"> /</w:t>
+      </w:r>
+      <w:proofErr w:type="gramEnd"/>
+      <w:r>
+        <w:rPr>
+          <w:lang w:val="nl-NL"/>
+        </w:rPr>
+        <w:t xml:space="preserve"> scrum</w:t>
+      </w:r>
+      <w:r>
+        <w:rPr>
+          <w:lang w:val="nl-NL"/>
+        </w:rPr>
+        <w:t>, waardoor iedereen zijn eigen opdrachten toegekend krijgt. Er blijf dat een duidelijk overzicht wie wat heeft verricht</w:t>
+      </w:r>
+      <w:r>
+        <w:rPr>
+          <w:lang w:val="nl-NL"/>
+        </w:rPr>
+        <w:t xml:space="preserve">. </w:t>
+      </w:r>
+    </w:p>
+    <w:p>
+      <w:pPr>
+        <w:rPr>
+          <w:lang w:val="nl-NL"/>
+        </w:rPr>
+      </w:pPr>
     </w:p>
     <w:p>
       <w:pPr>
@@ -1957,12 +2348,12 @@
     </w:p>
     <w:p>
       <w:pPr>
-        <w:pStyle w:val="Kop1"/>
-        <w:rPr>
-          <w:lang w:val="nl-NL"/>
-        </w:rPr>
-      </w:pPr>
-      <w:bookmarkStart w:id="6" w:name="_Toc528092795"/>
+        <w:pStyle w:val="Heading1"/>
+        <w:rPr>
+          <w:lang w:val="nl-NL"/>
+        </w:rPr>
+      </w:pPr>
+      <w:bookmarkStart w:id="7" w:name="_Toc528164901"/>
       <w:r>
         <w:rPr>
           <w:lang w:val="nl-NL"/>
@@ -1970,78 +2361,128 @@
         <w:lastRenderedPageBreak/>
         <w:t>Reflectie Ryan</w:t>
       </w:r>
-      <w:bookmarkEnd w:id="6"/>
-    </w:p>
-    <w:p>
-      <w:pPr>
-        <w:rPr>
-          <w:lang w:val="nl-NL"/>
-        </w:rPr>
-      </w:pPr>
-    </w:p>
-    <w:p>
-      <w:pPr>
-        <w:pStyle w:val="Kop2"/>
-        <w:rPr>
-          <w:lang w:val="nl-NL"/>
-        </w:rPr>
-      </w:pPr>
-      <w:bookmarkStart w:id="7" w:name="_Toc528092796"/>
+      <w:bookmarkEnd w:id="7"/>
+    </w:p>
+    <w:p>
+      <w:pPr>
+        <w:rPr>
+          <w:lang w:val="nl-NL"/>
+        </w:rPr>
+      </w:pPr>
+    </w:p>
+    <w:p>
+      <w:pPr>
+        <w:pStyle w:val="Heading2"/>
+        <w:rPr>
+          <w:lang w:val="nl-NL"/>
+        </w:rPr>
+      </w:pPr>
+      <w:bookmarkStart w:id="8" w:name="_Toc528164902"/>
       <w:r>
         <w:rPr>
           <w:lang w:val="nl-NL"/>
         </w:rPr>
         <w:t>Reflectie op het groepswerk</w:t>
       </w:r>
-      <w:bookmarkEnd w:id="7"/>
-    </w:p>
-    <w:p>
-      <w:pPr>
-        <w:rPr>
-          <w:lang w:val="nl-NL"/>
-        </w:rPr>
-      </w:pPr>
-      <w:r>
-        <w:rPr>
-          <w:lang w:val="nl-NL"/>
-        </w:rPr>
-        <w:t xml:space="preserve">Mijn reflectie op het groepswerk is positief. Ookal heb ik weinig kunnen bijdragen met de kennis die ik misde op het gebied van java heb ik geprobeerd zo veel mogelijk te kunnen doen voor wat in mijn perspectief mogelijk was. Omdat bij sommige een aantal manieren van werken sneller ging dan het bij mij ging, was het persoonlijk lastig. Zeker ook omdat in het groepsverband de taken nogal onduidelijk of snel overgenomen door andere leden voor ik hier mijn eigen woord over kon uitspreken. </w:t>
-      </w:r>
-    </w:p>
-    <w:p>
-      <w:pPr>
-        <w:rPr>
-          <w:lang w:val="nl-NL"/>
-        </w:rPr>
-      </w:pPr>
-    </w:p>
-    <w:p>
-      <w:pPr>
-        <w:pStyle w:val="Kop2"/>
-        <w:rPr>
-          <w:lang w:val="nl-NL"/>
-        </w:rPr>
-      </w:pPr>
-      <w:bookmarkStart w:id="8" w:name="_Toc528092797"/>
+      <w:bookmarkEnd w:id="8"/>
+    </w:p>
+    <w:p>
+      <w:pPr>
+        <w:rPr>
+          <w:lang w:val="nl-NL"/>
+        </w:rPr>
+      </w:pPr>
+      <w:r>
+        <w:rPr>
+          <w:lang w:val="nl-NL"/>
+        </w:rPr>
+        <w:t>Mijn reflectie op het groepswerk is positief. Ook</w:t>
+      </w:r>
+      <w:r>
+        <w:rPr>
+          <w:lang w:val="nl-NL"/>
+        </w:rPr>
+        <w:t xml:space="preserve"> </w:t>
+      </w:r>
+      <w:r>
+        <w:rPr>
+          <w:lang w:val="nl-NL"/>
+        </w:rPr>
+        <w:t>al heb ik weinig kunnen bijdragen met de kennis die ik mis</w:t>
+      </w:r>
+      <w:r>
+        <w:rPr>
+          <w:lang w:val="nl-NL"/>
+        </w:rPr>
+        <w:t>te</w:t>
+      </w:r>
+      <w:r>
+        <w:rPr>
+          <w:lang w:val="nl-NL"/>
+        </w:rPr>
+        <w:t xml:space="preserve"> op het gebied van </w:t>
+      </w:r>
+      <w:r>
+        <w:rPr>
+          <w:lang w:val="nl-NL"/>
+        </w:rPr>
+        <w:t>Java</w:t>
+      </w:r>
+      <w:r>
+        <w:rPr>
+          <w:lang w:val="nl-NL"/>
+        </w:rPr>
+        <w:t xml:space="preserve"> heb ik geprobeerd zo veel mogelijk te kunnen doen voor wat in mijn perspectief mogelijk was. Omdat bij sommige een aantal manieren van werken sneller ging dan het bij mij ging, was het persoonlijk lastig. Zeker ook omdat in het groepsverband de taken nogal onduidelijk of snel overgenomen door andere leden voor ik hier mijn eigen woord over kon uitspreken. </w:t>
+      </w:r>
+    </w:p>
+    <w:p>
+      <w:pPr>
+        <w:rPr>
+          <w:lang w:val="nl-NL"/>
+        </w:rPr>
+      </w:pPr>
+    </w:p>
+    <w:p>
+      <w:pPr>
+        <w:pStyle w:val="Heading2"/>
+        <w:rPr>
+          <w:lang w:val="nl-NL"/>
+        </w:rPr>
+      </w:pPr>
+      <w:bookmarkStart w:id="9" w:name="_Toc528164903"/>
       <w:r>
         <w:rPr>
           <w:lang w:val="nl-NL"/>
         </w:rPr>
         <w:t>Mijn aandeel</w:t>
       </w:r>
-      <w:bookmarkEnd w:id="8"/>
-    </w:p>
-    <w:p>
-      <w:pPr>
-        <w:rPr>
-          <w:lang w:val="nl-NL"/>
-        </w:rPr>
-      </w:pPr>
-      <w:r>
-        <w:rPr>
-          <w:lang w:val="nl-NL"/>
-        </w:rPr>
-        <w:t xml:space="preserve">Mijn aandeel in het project heeft te maken met verschillende panels in de applicatie zelf. Ook het aanpassen van de queries om de </w:t>
+      <w:bookmarkEnd w:id="9"/>
+    </w:p>
+    <w:p>
+      <w:pPr>
+        <w:rPr>
+          <w:lang w:val="nl-NL"/>
+        </w:rPr>
+      </w:pPr>
+      <w:r>
+        <w:rPr>
+          <w:lang w:val="nl-NL"/>
+        </w:rPr>
+        <w:t xml:space="preserve">Mijn aandeel in het project heeft te maken met verschillende panels in de applicatie zelf. Ook het aanpassen van de </w:t>
+      </w:r>
+      <w:proofErr w:type="spellStart"/>
+      <w:r>
+        <w:rPr>
+          <w:lang w:val="nl-NL"/>
+        </w:rPr>
+        <w:t>queries</w:t>
+      </w:r>
+      <w:proofErr w:type="spellEnd"/>
+      <w:r>
+        <w:rPr>
+          <w:lang w:val="nl-NL"/>
+        </w:rPr>
+        <w:t xml:space="preserve"> om de </w:t>
       </w:r>
       <w:r>
         <w:rPr>
@@ -2059,12 +2500,12 @@
     </w:p>
     <w:p>
       <w:pPr>
-        <w:pStyle w:val="Kop2"/>
-        <w:rPr>
-          <w:lang w:val="nl-NL"/>
-        </w:rPr>
-      </w:pPr>
-      <w:bookmarkStart w:id="9" w:name="_Toc528092798"/>
+        <w:pStyle w:val="Heading2"/>
+        <w:rPr>
+          <w:lang w:val="nl-NL"/>
+        </w:rPr>
+      </w:pPr>
+      <w:bookmarkStart w:id="10" w:name="_Toc528164904"/>
       <w:r>
         <w:rPr>
           <w:lang w:val="nl-NL"/>
@@ -2089,7 +2530,7 @@
         </w:rPr>
         <w:t>amenwerken</w:t>
       </w:r>
-      <w:bookmarkEnd w:id="9"/>
+      <w:bookmarkEnd w:id="10"/>
     </w:p>
     <w:p>
       <w:pPr>
@@ -2125,90 +2566,126 @@
     </w:p>
     <w:p>
       <w:pPr>
-        <w:pStyle w:val="Kop1"/>
-        <w:rPr>
-          <w:lang w:val="nl-NL"/>
-        </w:rPr>
-      </w:pPr>
-      <w:bookmarkStart w:id="10" w:name="_Toc528092799"/>
+        <w:pStyle w:val="Heading1"/>
+        <w:rPr>
+          <w:lang w:val="nl-NL"/>
+        </w:rPr>
+      </w:pPr>
+      <w:bookmarkStart w:id="11" w:name="_Toc528164905"/>
       <w:r>
         <w:rPr>
           <w:lang w:val="nl-NL"/>
         </w:rPr>
         <w:t>Reflectie Dennis</w:t>
       </w:r>
-      <w:bookmarkEnd w:id="10"/>
-    </w:p>
-    <w:p>
-      <w:pPr>
-        <w:rPr>
-          <w:lang w:val="nl-NL"/>
-        </w:rPr>
-      </w:pPr>
-    </w:p>
-    <w:p>
-      <w:pPr>
-        <w:pStyle w:val="Kop2"/>
-        <w:rPr>
-          <w:lang w:val="nl-NL"/>
-        </w:rPr>
-      </w:pPr>
-      <w:bookmarkStart w:id="11" w:name="_Toc528092800"/>
+      <w:bookmarkEnd w:id="11"/>
+    </w:p>
+    <w:p>
+      <w:pPr>
+        <w:rPr>
+          <w:lang w:val="nl-NL"/>
+        </w:rPr>
+      </w:pPr>
+    </w:p>
+    <w:p>
+      <w:pPr>
+        <w:pStyle w:val="Heading2"/>
+        <w:rPr>
+          <w:lang w:val="nl-NL"/>
+        </w:rPr>
+      </w:pPr>
+      <w:bookmarkStart w:id="12" w:name="_Toc528164906"/>
       <w:r>
         <w:rPr>
           <w:lang w:val="nl-NL"/>
         </w:rPr>
         <w:t>Reflectie op het groepswerk</w:t>
       </w:r>
-      <w:bookmarkEnd w:id="11"/>
-    </w:p>
-    <w:p>
-      <w:pPr>
-        <w:rPr>
-          <w:lang w:val="nl-NL"/>
-        </w:rPr>
-      </w:pPr>
-      <w:r>
-        <w:rPr>
-          <w:lang w:val="nl-NL"/>
-        </w:rPr>
-        <w:t xml:space="preserve">Het samen werken is matig gegaan. Dingen werden snel opgenomen door een ander groepslid en er was niet een duidelijke verdeling in wie wat doet. Dit zorgde voor veer verwarring binnen de groep. Ik heb niet het gevoel gehad dat ik veel of uitdagende dingen heb kunnen doen. Deel ligt dit ook aan mij zelf ik ben er niet actief achteraan gegaan of de leiding genomen om dit te veranderen. </w:t>
-      </w:r>
-    </w:p>
-    <w:p>
-      <w:pPr>
-        <w:rPr>
-          <w:lang w:val="nl-NL"/>
-        </w:rPr>
-      </w:pPr>
-    </w:p>
-    <w:p>
-      <w:pPr>
-        <w:pStyle w:val="Kop2"/>
-        <w:rPr>
-          <w:lang w:val="nl-NL"/>
-        </w:rPr>
-      </w:pPr>
-      <w:bookmarkStart w:id="12" w:name="_Toc528092801"/>
+      <w:bookmarkEnd w:id="12"/>
+    </w:p>
+    <w:p>
+      <w:pPr>
+        <w:rPr>
+          <w:lang w:val="nl-NL"/>
+        </w:rPr>
+      </w:pPr>
+      <w:r>
+        <w:rPr>
+          <w:lang w:val="nl-NL"/>
+        </w:rPr>
+        <w:t xml:space="preserve">Het samen werken is matig gegaan. Dingen werden snel opgenomen door een ander groepslid en er was niet een duidelijke verdeling in wie wat doet. Dit zorgde voor veer verwarring binnen de groep. Ik heb niet het gevoel gehad dat ik veel of uitdagende dingen heb kunnen doen. </w:t>
+      </w:r>
+      <w:r>
+        <w:rPr>
+          <w:lang w:val="nl-NL"/>
+        </w:rPr>
+        <w:t>Dit ligt deels</w:t>
+      </w:r>
+      <w:r>
+        <w:rPr>
+          <w:lang w:val="nl-NL"/>
+        </w:rPr>
+        <w:t xml:space="preserve"> ook aan mij zelf ik ben er niet actief </w:t>
+      </w:r>
+      <w:r>
+        <w:rPr>
+          <w:lang w:val="nl-NL"/>
+        </w:rPr>
+        <w:t>achteraangegaan</w:t>
+      </w:r>
+      <w:r>
+        <w:rPr>
+          <w:lang w:val="nl-NL"/>
+        </w:rPr>
+        <w:t xml:space="preserve"> of de leiding genomen om dit te veranderen. </w:t>
+      </w:r>
+    </w:p>
+    <w:p>
+      <w:pPr>
+        <w:rPr>
+          <w:lang w:val="nl-NL"/>
+        </w:rPr>
+      </w:pPr>
+    </w:p>
+    <w:p>
+      <w:pPr>
+        <w:pStyle w:val="Heading2"/>
+        <w:rPr>
+          <w:lang w:val="nl-NL"/>
+        </w:rPr>
+      </w:pPr>
+      <w:bookmarkStart w:id="13" w:name="_Toc528164907"/>
       <w:r>
         <w:rPr>
           <w:lang w:val="nl-NL"/>
         </w:rPr>
         <w:t>Mijn aandeel</w:t>
       </w:r>
-      <w:bookmarkEnd w:id="12"/>
-    </w:p>
-    <w:p>
-      <w:pPr>
-        <w:rPr>
-          <w:lang w:val="nl-NL"/>
-        </w:rPr>
-      </w:pPr>
-      <w:r>
-        <w:rPr>
-          <w:lang w:val="nl-NL"/>
-        </w:rPr>
-        <w:t xml:space="preserve">Ik heb mij binnen het project vooral gefocust op de back-end van de software. Ik </w:t>
+      <w:bookmarkEnd w:id="13"/>
+    </w:p>
+    <w:p>
+      <w:pPr>
+        <w:rPr>
+          <w:lang w:val="nl-NL"/>
+        </w:rPr>
+      </w:pPr>
+      <w:r>
+        <w:rPr>
+          <w:lang w:val="nl-NL"/>
+        </w:rPr>
+        <w:t xml:space="preserve">Ik heb mij binnen het project vooral gefocust op de </w:t>
+      </w:r>
+      <w:r>
+        <w:rPr>
+          <w:lang w:val="nl-NL"/>
+        </w:rPr>
+        <w:t>backend</w:t>
+      </w:r>
+      <w:r>
+        <w:rPr>
+          <w:lang w:val="nl-NL"/>
+        </w:rPr>
+        <w:t xml:space="preserve"> van de software. Ik </w:t>
       </w:r>
       <w:r>
         <w:rPr>
@@ -2226,13 +2703,19 @@
         <w:rPr>
           <w:lang w:val="nl-NL"/>
         </w:rPr>
-        <w:t xml:space="preserve">. Ik heb </w:t>
-      </w:r>
-      <w:r>
-        <w:rPr>
-          <w:lang w:val="nl-NL"/>
-        </w:rPr>
-        <w:t xml:space="preserve"> verschillende panel</w:t>
+        <w:t xml:space="preserve">. Ik </w:t>
+      </w:r>
+      <w:r>
+        <w:rPr>
+          <w:lang w:val="nl-NL"/>
+        </w:rPr>
+        <w:t>heb verschillende</w:t>
+      </w:r>
+      <w:r>
+        <w:rPr>
+          <w:lang w:val="nl-NL"/>
+        </w:rPr>
+        <w:t xml:space="preserve"> panel</w:t>
       </w:r>
       <w:r>
         <w:rPr>
@@ -2274,12 +2757,12 @@
     </w:p>
     <w:p>
       <w:pPr>
-        <w:pStyle w:val="Kop2"/>
-        <w:rPr>
-          <w:lang w:val="nl-NL"/>
-        </w:rPr>
-      </w:pPr>
-      <w:bookmarkStart w:id="13" w:name="_Toc528092802"/>
+        <w:pStyle w:val="Heading2"/>
+        <w:rPr>
+          <w:lang w:val="nl-NL"/>
+        </w:rPr>
+      </w:pPr>
+      <w:bookmarkStart w:id="14" w:name="_Toc528164908"/>
       <w:r>
         <w:rPr>
           <w:lang w:val="nl-NL"/>
@@ -2304,8 +2787,6 @@
         </w:rPr>
         <w:t>amenwerken</w:t>
       </w:r>
-      <w:bookmarkStart w:id="14" w:name="_GoBack"/>
-      <w:bookmarkEnd w:id="13"/>
       <w:bookmarkEnd w:id="14"/>
     </w:p>
     <w:p>
@@ -2318,13 +2799,7 @@
         <w:rPr>
           <w:lang w:val="nl-NL"/>
         </w:rPr>
-        <w:t>Wat ik heb geleerd over samenwerken is dat</w:t>
-      </w:r>
-      <w:r>
-        <w:rPr>
-          <w:lang w:val="nl-NL"/>
-        </w:rPr>
-        <w:t xml:space="preserve"> vanaf het begin er een duidelijk verdeling moet zijn in het werk. En daar een goede planning bij. Ik ben zelf gewent om met scrum te werken door wat werk ervaring met stages en vakantie werk. Nu merk ik heel erg het voordeel wat scrum bied. </w:t>
+        <w:t xml:space="preserve">Wat ik heb geleerd over samenwerken is dat vanaf het begin er een duidelijk verdeling moet zijn in het werk. En daar een goede planning bij. Ik ben zelf gewent om met scrum te werken door wat werk ervaring met stages en vakantie werk. Nu merk ik heel erg het voordeel wat scrum bied. </w:t>
       </w:r>
       <w:r>
         <w:rPr>
@@ -2385,7 +2860,7 @@
     <w:sdtContent>
       <w:p>
         <w:pPr>
-          <w:pStyle w:val="Voettekst"/>
+          <w:pStyle w:val="Footer"/>
           <w:jc w:val="right"/>
         </w:pPr>
         <w:r>
@@ -2411,7 +2886,7 @@
   </w:sdt>
   <w:p>
     <w:pPr>
-      <w:pStyle w:val="Voettekst"/>
+      <w:pStyle w:val="Footer"/>
     </w:pPr>
   </w:p>
 </w:ftr>
@@ -2836,16 +3311,16 @@
     <w:lsdException w:name="Hashtag" w:semiHidden="1" w:unhideWhenUsed="1"/>
     <w:lsdException w:name="Unresolved Mention" w:semiHidden="1" w:unhideWhenUsed="1"/>
   </w:latentStyles>
-  <w:style w:type="paragraph" w:default="1" w:styleId="Standaard">
+  <w:style w:type="paragraph" w:default="1" w:styleId="Normal">
     <w:name w:val="Normal"/>
     <w:qFormat/>
     <w:rsid w:val="003D7966"/>
   </w:style>
-  <w:style w:type="paragraph" w:styleId="Kop1">
+  <w:style w:type="paragraph" w:styleId="Heading1">
     <w:name w:val="heading 1"/>
-    <w:basedOn w:val="Standaard"/>
-    <w:next w:val="Standaard"/>
-    <w:link w:val="Kop1Char"/>
+    <w:basedOn w:val="Normal"/>
+    <w:next w:val="Normal"/>
+    <w:link w:val="Heading1Char"/>
     <w:uiPriority w:val="9"/>
     <w:qFormat/>
     <w:rsid w:val="00F859E3"/>
@@ -2862,11 +3337,11 @@
       <w:szCs w:val="32"/>
     </w:rPr>
   </w:style>
-  <w:style w:type="paragraph" w:styleId="Kop2">
+  <w:style w:type="paragraph" w:styleId="Heading2">
     <w:name w:val="heading 2"/>
-    <w:basedOn w:val="Standaard"/>
-    <w:next w:val="Standaard"/>
-    <w:link w:val="Kop2Char"/>
+    <w:basedOn w:val="Normal"/>
+    <w:next w:val="Normal"/>
+    <w:link w:val="Heading2Char"/>
     <w:uiPriority w:val="9"/>
     <w:unhideWhenUsed/>
     <w:qFormat/>
@@ -2884,11 +3359,11 @@
       <w:szCs w:val="26"/>
     </w:rPr>
   </w:style>
-  <w:style w:type="paragraph" w:styleId="Kop3">
+  <w:style w:type="paragraph" w:styleId="Heading3">
     <w:name w:val="heading 3"/>
-    <w:basedOn w:val="Standaard"/>
-    <w:next w:val="Standaard"/>
-    <w:link w:val="Kop3Char"/>
+    <w:basedOn w:val="Normal"/>
+    <w:next w:val="Normal"/>
+    <w:link w:val="Heading3Char"/>
     <w:uiPriority w:val="9"/>
     <w:unhideWhenUsed/>
     <w:qFormat/>
@@ -2906,11 +3381,11 @@
       <w:szCs w:val="24"/>
     </w:rPr>
   </w:style>
-  <w:style w:type="paragraph" w:styleId="Kop4">
+  <w:style w:type="paragraph" w:styleId="Heading4">
     <w:name w:val="heading 4"/>
-    <w:basedOn w:val="Standaard"/>
-    <w:next w:val="Standaard"/>
-    <w:link w:val="Kop4Char"/>
+    <w:basedOn w:val="Normal"/>
+    <w:next w:val="Normal"/>
+    <w:link w:val="Heading4Char"/>
     <w:uiPriority w:val="9"/>
     <w:unhideWhenUsed/>
     <w:qFormat/>
@@ -2928,13 +3403,13 @@
       <w:color w:val="2F5496" w:themeColor="accent1" w:themeShade="BF"/>
     </w:rPr>
   </w:style>
-  <w:style w:type="character" w:default="1" w:styleId="Standaardalinea-lettertype">
+  <w:style w:type="character" w:default="1" w:styleId="DefaultParagraphFont">
     <w:name w:val="Default Paragraph Font"/>
     <w:uiPriority w:val="1"/>
     <w:semiHidden/>
     <w:unhideWhenUsed/>
   </w:style>
-  <w:style w:type="table" w:default="1" w:styleId="Standaardtabel">
+  <w:style w:type="table" w:default="1" w:styleId="TableNormal">
     <w:name w:val="Normal Table"/>
     <w:uiPriority w:val="99"/>
     <w:semiHidden/>
@@ -2949,15 +3424,15 @@
       </w:tblCellMar>
     </w:tblPr>
   </w:style>
-  <w:style w:type="numbering" w:default="1" w:styleId="Geenlijst">
+  <w:style w:type="numbering" w:default="1" w:styleId="NoList">
     <w:name w:val="No List"/>
     <w:uiPriority w:val="99"/>
     <w:semiHidden/>
     <w:unhideWhenUsed/>
   </w:style>
-  <w:style w:type="paragraph" w:styleId="Geenafstand">
+  <w:style w:type="paragraph" w:styleId="NoSpacing">
     <w:name w:val="No Spacing"/>
-    <w:link w:val="GeenafstandChar"/>
+    <w:link w:val="NoSpacingChar"/>
     <w:uiPriority w:val="1"/>
     <w:qFormat/>
     <w:rsid w:val="00F859E3"/>
@@ -2968,20 +3443,20 @@
       <w:rFonts w:eastAsiaTheme="minorEastAsia"/>
     </w:rPr>
   </w:style>
-  <w:style w:type="character" w:customStyle="1" w:styleId="GeenafstandChar">
-    <w:name w:val="Geen afstand Char"/>
-    <w:basedOn w:val="Standaardalinea-lettertype"/>
-    <w:link w:val="Geenafstand"/>
+  <w:style w:type="character" w:customStyle="1" w:styleId="NoSpacingChar">
+    <w:name w:val="No Spacing Char"/>
+    <w:basedOn w:val="DefaultParagraphFont"/>
+    <w:link w:val="NoSpacing"/>
     <w:uiPriority w:val="1"/>
     <w:rsid w:val="00F859E3"/>
     <w:rPr>
       <w:rFonts w:eastAsiaTheme="minorEastAsia"/>
     </w:rPr>
   </w:style>
-  <w:style w:type="paragraph" w:styleId="Koptekst">
+  <w:style w:type="paragraph" w:styleId="Header">
     <w:name w:val="header"/>
-    <w:basedOn w:val="Standaard"/>
-    <w:link w:val="KoptekstChar"/>
+    <w:basedOn w:val="Normal"/>
+    <w:link w:val="HeaderChar"/>
     <w:uiPriority w:val="99"/>
     <w:unhideWhenUsed/>
     <w:rsid w:val="00F859E3"/>
@@ -2993,17 +3468,17 @@
       <w:spacing w:after="0" w:line="240" w:lineRule="auto"/>
     </w:pPr>
   </w:style>
-  <w:style w:type="character" w:customStyle="1" w:styleId="KoptekstChar">
-    <w:name w:val="Koptekst Char"/>
-    <w:basedOn w:val="Standaardalinea-lettertype"/>
-    <w:link w:val="Koptekst"/>
+  <w:style w:type="character" w:customStyle="1" w:styleId="HeaderChar">
+    <w:name w:val="Header Char"/>
+    <w:basedOn w:val="DefaultParagraphFont"/>
+    <w:link w:val="Header"/>
     <w:uiPriority w:val="99"/>
     <w:rsid w:val="00F859E3"/>
   </w:style>
-  <w:style w:type="paragraph" w:styleId="Voettekst">
+  <w:style w:type="paragraph" w:styleId="Footer">
     <w:name w:val="footer"/>
-    <w:basedOn w:val="Standaard"/>
-    <w:link w:val="VoettekstChar"/>
+    <w:basedOn w:val="Normal"/>
+    <w:link w:val="FooterChar"/>
     <w:uiPriority w:val="99"/>
     <w:unhideWhenUsed/>
     <w:rsid w:val="00F859E3"/>
@@ -3015,17 +3490,17 @@
       <w:spacing w:after="0" w:line="240" w:lineRule="auto"/>
     </w:pPr>
   </w:style>
-  <w:style w:type="character" w:customStyle="1" w:styleId="VoettekstChar">
-    <w:name w:val="Voettekst Char"/>
-    <w:basedOn w:val="Standaardalinea-lettertype"/>
-    <w:link w:val="Voettekst"/>
+  <w:style w:type="character" w:customStyle="1" w:styleId="FooterChar">
+    <w:name w:val="Footer Char"/>
+    <w:basedOn w:val="DefaultParagraphFont"/>
+    <w:link w:val="Footer"/>
     <w:uiPriority w:val="99"/>
     <w:rsid w:val="00F859E3"/>
   </w:style>
-  <w:style w:type="character" w:customStyle="1" w:styleId="Kop1Char">
-    <w:name w:val="Kop 1 Char"/>
-    <w:basedOn w:val="Standaardalinea-lettertype"/>
-    <w:link w:val="Kop1"/>
+  <w:style w:type="character" w:customStyle="1" w:styleId="Heading1Char">
+    <w:name w:val="Heading 1 Char"/>
+    <w:basedOn w:val="DefaultParagraphFont"/>
+    <w:link w:val="Heading1"/>
     <w:uiPriority w:val="9"/>
     <w:rsid w:val="00F859E3"/>
     <w:rPr>
@@ -3035,10 +3510,10 @@
       <w:szCs w:val="32"/>
     </w:rPr>
   </w:style>
-  <w:style w:type="paragraph" w:styleId="Kopvaninhoudsopgave">
+  <w:style w:type="paragraph" w:styleId="TOCHeading">
     <w:name w:val="TOC Heading"/>
-    <w:basedOn w:val="Kop1"/>
-    <w:next w:val="Standaard"/>
+    <w:basedOn w:val="Heading1"/>
+    <w:next w:val="Normal"/>
     <w:uiPriority w:val="39"/>
     <w:unhideWhenUsed/>
     <w:qFormat/>
@@ -3047,10 +3522,10 @@
       <w:outlineLvl w:val="9"/>
     </w:pPr>
   </w:style>
-  <w:style w:type="paragraph" w:styleId="Inhopg2">
+  <w:style w:type="paragraph" w:styleId="TOC2">
     <w:name w:val="toc 2"/>
-    <w:basedOn w:val="Standaard"/>
-    <w:next w:val="Standaard"/>
+    <w:basedOn w:val="Normal"/>
+    <w:next w:val="Normal"/>
     <w:autoRedefine/>
     <w:uiPriority w:val="39"/>
     <w:unhideWhenUsed/>
@@ -3063,10 +3538,10 @@
       <w:rFonts w:eastAsiaTheme="minorEastAsia" w:cs="Times New Roman"/>
     </w:rPr>
   </w:style>
-  <w:style w:type="paragraph" w:styleId="Inhopg1">
+  <w:style w:type="paragraph" w:styleId="TOC1">
     <w:name w:val="toc 1"/>
-    <w:basedOn w:val="Standaard"/>
-    <w:next w:val="Standaard"/>
+    <w:basedOn w:val="Normal"/>
+    <w:next w:val="Normal"/>
     <w:autoRedefine/>
     <w:uiPriority w:val="39"/>
     <w:unhideWhenUsed/>
@@ -3078,10 +3553,10 @@
       <w:rFonts w:eastAsiaTheme="minorEastAsia" w:cs="Times New Roman"/>
     </w:rPr>
   </w:style>
-  <w:style w:type="paragraph" w:styleId="Inhopg3">
+  <w:style w:type="paragraph" w:styleId="TOC3">
     <w:name w:val="toc 3"/>
-    <w:basedOn w:val="Standaard"/>
-    <w:next w:val="Standaard"/>
+    <w:basedOn w:val="Normal"/>
+    <w:next w:val="Normal"/>
     <w:autoRedefine/>
     <w:uiPriority w:val="39"/>
     <w:unhideWhenUsed/>
@@ -3094,10 +3569,10 @@
       <w:rFonts w:eastAsiaTheme="minorEastAsia" w:cs="Times New Roman"/>
     </w:rPr>
   </w:style>
-  <w:style w:type="character" w:customStyle="1" w:styleId="Kop2Char">
-    <w:name w:val="Kop 2 Char"/>
-    <w:basedOn w:val="Standaardalinea-lettertype"/>
-    <w:link w:val="Kop2"/>
+  <w:style w:type="character" w:customStyle="1" w:styleId="Heading2Char">
+    <w:name w:val="Heading 2 Char"/>
+    <w:basedOn w:val="DefaultParagraphFont"/>
+    <w:link w:val="Heading2"/>
     <w:uiPriority w:val="9"/>
     <w:rsid w:val="00F859E3"/>
     <w:rPr>
@@ -3107,10 +3582,10 @@
       <w:szCs w:val="26"/>
     </w:rPr>
   </w:style>
-  <w:style w:type="character" w:customStyle="1" w:styleId="Kop3Char">
-    <w:name w:val="Kop 3 Char"/>
-    <w:basedOn w:val="Standaardalinea-lettertype"/>
-    <w:link w:val="Kop3"/>
+  <w:style w:type="character" w:customStyle="1" w:styleId="Heading3Char">
+    <w:name w:val="Heading 3 Char"/>
+    <w:basedOn w:val="DefaultParagraphFont"/>
+    <w:link w:val="Heading3"/>
     <w:uiPriority w:val="9"/>
     <w:rsid w:val="00F859E3"/>
     <w:rPr>
@@ -3120,10 +3595,10 @@
       <w:szCs w:val="24"/>
     </w:rPr>
   </w:style>
-  <w:style w:type="character" w:customStyle="1" w:styleId="Kop4Char">
-    <w:name w:val="Kop 4 Char"/>
-    <w:basedOn w:val="Standaardalinea-lettertype"/>
-    <w:link w:val="Kop4"/>
+  <w:style w:type="character" w:customStyle="1" w:styleId="Heading4Char">
+    <w:name w:val="Heading 4 Char"/>
+    <w:basedOn w:val="DefaultParagraphFont"/>
+    <w:link w:val="Heading4"/>
     <w:uiPriority w:val="9"/>
     <w:rsid w:val="00F859E3"/>
     <w:rPr>
@@ -3133,11 +3608,11 @@
       <w:color w:val="2F5496" w:themeColor="accent1" w:themeShade="BF"/>
     </w:rPr>
   </w:style>
-  <w:style w:type="paragraph" w:styleId="Titel">
+  <w:style w:type="paragraph" w:styleId="Title">
     <w:name w:val="Title"/>
-    <w:basedOn w:val="Standaard"/>
-    <w:next w:val="Standaard"/>
-    <w:link w:val="TitelChar"/>
+    <w:basedOn w:val="Normal"/>
+    <w:next w:val="Normal"/>
+    <w:link w:val="TitleChar"/>
     <w:uiPriority w:val="10"/>
     <w:qFormat/>
     <w:rsid w:val="00F859E3"/>
@@ -3153,10 +3628,10 @@
       <w:szCs w:val="56"/>
     </w:rPr>
   </w:style>
-  <w:style w:type="character" w:customStyle="1" w:styleId="TitelChar">
-    <w:name w:val="Titel Char"/>
-    <w:basedOn w:val="Standaardalinea-lettertype"/>
-    <w:link w:val="Titel"/>
+  <w:style w:type="character" w:customStyle="1" w:styleId="TitleChar">
+    <w:name w:val="Title Char"/>
+    <w:basedOn w:val="DefaultParagraphFont"/>
+    <w:link w:val="Title"/>
     <w:uiPriority w:val="10"/>
     <w:rsid w:val="00F859E3"/>
     <w:rPr>
@@ -3167,9 +3642,9 @@
       <w:szCs w:val="56"/>
     </w:rPr>
   </w:style>
-  <w:style w:type="table" w:styleId="Tabelraster">
+  <w:style w:type="table" w:styleId="TableGrid">
     <w:name w:val="Table Grid"/>
-    <w:basedOn w:val="Standaardtabel"/>
+    <w:basedOn w:val="TableNormal"/>
     <w:uiPriority w:val="39"/>
     <w:rsid w:val="00F859E3"/>
     <w:pPr>
@@ -3186,9 +3661,9 @@
       </w:tblBorders>
     </w:tblPr>
   </w:style>
-  <w:style w:type="table" w:styleId="Rastertabel4-Accent1">
+  <w:style w:type="table" w:styleId="GridTable4-Accent1">
     <w:name w:val="Grid Table 4 Accent 1"/>
-    <w:basedOn w:val="Standaardtabel"/>
+    <w:basedOn w:val="TableNormal"/>
     <w:uiPriority w:val="49"/>
     <w:rsid w:val="00F859E3"/>
     <w:pPr>
@@ -3264,7 +3739,7 @@
   </w:style>
   <w:style w:type="character" w:styleId="Hyperlink">
     <w:name w:val="Hyperlink"/>
-    <w:basedOn w:val="Standaardalinea-lettertype"/>
+    <w:basedOn w:val="DefaultParagraphFont"/>
     <w:uiPriority w:val="99"/>
     <w:unhideWhenUsed/>
     <w:rsid w:val="00F859E3"/>
@@ -3273,9 +3748,9 @@
       <w:u w:val="single"/>
     </w:rPr>
   </w:style>
-  <w:style w:type="character" w:styleId="Onopgelostemelding">
+  <w:style w:type="character" w:styleId="UnresolvedMention">
     <w:name w:val="Unresolved Mention"/>
-    <w:basedOn w:val="Standaardalinea-lettertype"/>
+    <w:basedOn w:val="DefaultParagraphFont"/>
     <w:uiPriority w:val="99"/>
     <w:semiHidden/>
     <w:unhideWhenUsed/>
@@ -3588,7 +4063,7 @@
 </file>
 
 <file path=customXml/itemProps1.xml><?xml version="1.0" encoding="utf-8"?>
-<ds:datastoreItem xmlns:ds="http://schemas.openxmlformats.org/officeDocument/2006/customXml" ds:itemID="{1A457C63-46FE-4158-A913-1D2A1ADC45AB}">
+<ds:datastoreItem xmlns:ds="http://schemas.openxmlformats.org/officeDocument/2006/customXml" ds:itemID="{BB223928-E3EF-4A48-B6FC-3C53ACD5467F}">
   <ds:schemaRefs>
     <ds:schemaRef ds:uri="http://schemas.openxmlformats.org/officeDocument/2006/bibliography"/>
   </ds:schemaRefs>

</xml_diff>